<commit_message>
added Package Preview Utility
</commit_message>
<xml_diff>
--- a/Adding Modules.docx
+++ b/Adding Modules.docx
@@ -2,6 +2,2501 @@
 <file path=word/document.xml><?xml version="1.0" encoding="utf-8"?>
 <w:document xmlns:wpc="http://schemas.microsoft.com/office/word/2010/wordprocessingCanvas" xmlns:mc="http://schemas.openxmlformats.org/markup-compatibility/2006" xmlns:o="urn:schemas-microsoft-com:office:office" xmlns:r="http://schemas.openxmlformats.org/officeDocument/2006/relationships" xmlns:m="http://schemas.openxmlformats.org/officeDocument/2006/math" xmlns:v="urn:schemas-microsoft-com:vml" xmlns:wp14="http://schemas.microsoft.com/office/word/2010/wordprocessingDrawing" xmlns:wp="http://schemas.openxmlformats.org/drawingml/2006/wordprocessingDrawing" xmlns:w10="urn:schemas-microsoft-com:office:word" xmlns:w="http://schemas.openxmlformats.org/wordprocessingml/2006/main" xmlns:w14="http://schemas.microsoft.com/office/word/2010/wordml" xmlns:wpg="http://schemas.microsoft.com/office/word/2010/wordprocessingGroup" xmlns:wpi="http://schemas.microsoft.com/office/word/2010/wordprocessingInk" xmlns:wne="http://schemas.microsoft.com/office/word/2006/wordml" xmlns:wps="http://schemas.microsoft.com/office/word/2010/wordprocessingShape" mc:Ignorable="w14 wp14">
   <w:body>
+    <w:p>
+      <w:pPr>
+        <w:pStyle w:val="ListParagraph"/>
+        <w:numPr>
+          <w:ilvl w:val="0"/>
+          <w:numId w:val="4"/>
+        </w:numPr>
+        <w:spacing w:after="0" w:line="270" w:lineRule="atLeast"/>
+        <w:rPr>
+          <w:rFonts w:ascii="Segoe UI" w:eastAsia="Times New Roman" w:hAnsi="Segoe UI" w:cs="Segoe UI"/>
+          <w:b/>
+          <w:bCs/>
+          <w:color w:val="2A2A2A"/>
+          <w:sz w:val="20"/>
+          <w:szCs w:val="20"/>
+        </w:rPr>
+      </w:pPr>
+      <w:r>
+        <w:rPr>
+          <w:rFonts w:ascii="Segoe UI" w:eastAsia="Times New Roman" w:hAnsi="Segoe UI" w:cs="Segoe UI"/>
+          <w:b/>
+          <w:bCs/>
+          <w:color w:val="2A2A2A"/>
+          <w:sz w:val="20"/>
+          <w:szCs w:val="20"/>
+        </w:rPr>
+        <w:t>Get-Project -All | Install-Package Prism.UnityExtensions -Version 4.0.0</w:t>
+      </w:r>
+    </w:p>
+    <w:p>
+      <w:pPr>
+        <w:pStyle w:val="ListParagraph"/>
+        <w:numPr>
+          <w:ilvl w:val="0"/>
+          <w:numId w:val="4"/>
+        </w:numPr>
+        <w:spacing w:after="0" w:line="270" w:lineRule="atLeast"/>
+        <w:rPr>
+          <w:rFonts w:ascii="Segoe UI" w:eastAsia="Times New Roman" w:hAnsi="Segoe UI" w:cs="Segoe UI"/>
+          <w:b/>
+          <w:bCs/>
+          <w:color w:val="2A2A2A"/>
+          <w:sz w:val="20"/>
+          <w:szCs w:val="20"/>
+        </w:rPr>
+      </w:pPr>
+      <w:r>
+        <w:rPr>
+          <w:rFonts w:ascii="Segoe UI" w:eastAsia="Times New Roman" w:hAnsi="Segoe UI" w:cs="Segoe UI"/>
+          <w:b/>
+          <w:bCs/>
+          <w:color w:val="2A2A2A"/>
+          <w:sz w:val="20"/>
+          <w:szCs w:val="20"/>
+        </w:rPr>
+        <w:t>Change output type to:</w:t>
+      </w:r>
+      <w:r>
+        <w:rPr>
+          <w:noProof/>
+        </w:rPr>
+        <w:drawing>
+          <wp:inline distT="0" distB="0" distL="0" distR="0" wp14:anchorId="7D9D84C5" wp14:editId="07125D7D">
+            <wp:extent cx="5943600" cy="2055495"/>
+            <wp:effectExtent l="0" t="0" r="0" b="1905"/>
+            <wp:docPr id="7" name="Picture 7"/>
+            <wp:cNvGraphicFramePr>
+              <a:graphicFrameLocks xmlns:a="http://schemas.openxmlformats.org/drawingml/2006/main" noChangeAspect="1"/>
+            </wp:cNvGraphicFramePr>
+            <a:graphic xmlns:a="http://schemas.openxmlformats.org/drawingml/2006/main">
+              <a:graphicData uri="http://schemas.openxmlformats.org/drawingml/2006/picture">
+                <pic:pic xmlns:pic="http://schemas.openxmlformats.org/drawingml/2006/picture">
+                  <pic:nvPicPr>
+                    <pic:cNvPr id="0" name=""/>
+                    <pic:cNvPicPr/>
+                  </pic:nvPicPr>
+                  <pic:blipFill>
+                    <a:blip r:embed="rId6"/>
+                    <a:stretch>
+                      <a:fillRect/>
+                    </a:stretch>
+                  </pic:blipFill>
+                  <pic:spPr>
+                    <a:xfrm>
+                      <a:off x="0" y="0"/>
+                      <a:ext cx="5943600" cy="2055495"/>
+                    </a:xfrm>
+                    <a:prstGeom prst="rect">
+                      <a:avLst/>
+                    </a:prstGeom>
+                  </pic:spPr>
+                </pic:pic>
+              </a:graphicData>
+            </a:graphic>
+          </wp:inline>
+        </w:drawing>
+      </w:r>
+    </w:p>
+    <w:p>
+      <w:pPr>
+        <w:pStyle w:val="ListParagraph"/>
+        <w:numPr>
+          <w:ilvl w:val="0"/>
+          <w:numId w:val="4"/>
+        </w:numPr>
+        <w:spacing w:after="0" w:line="270" w:lineRule="atLeast"/>
+        <w:rPr>
+          <w:rFonts w:ascii="Segoe UI" w:eastAsia="Times New Roman" w:hAnsi="Segoe UI" w:cs="Segoe UI"/>
+          <w:b/>
+          <w:bCs/>
+          <w:color w:val="2A2A2A"/>
+          <w:sz w:val="20"/>
+          <w:szCs w:val="20"/>
+        </w:rPr>
+      </w:pPr>
+      <w:r>
+        <w:rPr>
+          <w:rFonts w:ascii="Segoe UI" w:eastAsia="Times New Roman" w:hAnsi="Segoe UI" w:cs="Segoe UI"/>
+          <w:b/>
+          <w:bCs/>
+          <w:color w:val="2A2A2A"/>
+          <w:sz w:val="20"/>
+          <w:szCs w:val="20"/>
+        </w:rPr>
+        <w:t>Delete App.xaml</w:t>
+      </w:r>
+    </w:p>
+    <w:p>
+      <w:pPr>
+        <w:pStyle w:val="ListParagraph"/>
+        <w:numPr>
+          <w:ilvl w:val="0"/>
+          <w:numId w:val="4"/>
+        </w:numPr>
+        <w:spacing w:after="0" w:line="270" w:lineRule="atLeast"/>
+        <w:rPr>
+          <w:rFonts w:ascii="Segoe UI" w:eastAsia="Times New Roman" w:hAnsi="Segoe UI" w:cs="Segoe UI"/>
+          <w:b/>
+          <w:bCs/>
+          <w:color w:val="2A2A2A"/>
+          <w:sz w:val="20"/>
+          <w:szCs w:val="20"/>
+        </w:rPr>
+      </w:pPr>
+      <w:r>
+        <w:rPr>
+          <w:rFonts w:ascii="Segoe UI" w:eastAsia="Times New Roman" w:hAnsi="Segoe UI" w:cs="Segoe UI"/>
+          <w:b/>
+          <w:bCs/>
+          <w:color w:val="2A2A2A"/>
+          <w:sz w:val="20"/>
+          <w:szCs w:val="20"/>
+        </w:rPr>
+        <w:t xml:space="preserve">Add Post Build events : </w:t>
+      </w:r>
+    </w:p>
+    <w:p>
+      <w:pPr>
+        <w:pStyle w:val="ListParagraph"/>
+        <w:spacing w:after="0" w:line="270" w:lineRule="atLeast"/>
+        <w:rPr>
+          <w:rFonts w:ascii="Segoe UI" w:eastAsia="Times New Roman" w:hAnsi="Segoe UI" w:cs="Segoe UI"/>
+          <w:bCs/>
+          <w:color w:val="2A2A2A"/>
+          <w:sz w:val="16"/>
+          <w:szCs w:val="20"/>
+        </w:rPr>
+      </w:pPr>
+      <w:r>
+        <w:rPr>
+          <w:rFonts w:ascii="Segoe UI" w:eastAsia="Times New Roman" w:hAnsi="Segoe UI" w:cs="Segoe UI"/>
+          <w:bCs/>
+          <w:color w:val="2A2A2A"/>
+          <w:sz w:val="16"/>
+          <w:szCs w:val="20"/>
+        </w:rPr>
+        <w:t>copy /Y "$(TargetDir)$(ProjectName).dll" "$(SolutionDir)\$(SolutionName)\$(OutDir)\$(ProjectName).dll" /Y</w:t>
+      </w:r>
+    </w:p>
+    <w:p>
+      <w:pPr>
+        <w:pStyle w:val="ListParagraph"/>
+        <w:numPr>
+          <w:ilvl w:val="0"/>
+          <w:numId w:val="4"/>
+        </w:numPr>
+        <w:spacing w:after="0" w:line="270" w:lineRule="atLeast"/>
+        <w:rPr>
+          <w:rFonts w:ascii="Segoe UI" w:eastAsia="Times New Roman" w:hAnsi="Segoe UI" w:cs="Segoe UI"/>
+          <w:b/>
+          <w:bCs/>
+          <w:color w:val="2A2A2A"/>
+          <w:sz w:val="20"/>
+          <w:szCs w:val="20"/>
+        </w:rPr>
+      </w:pPr>
+      <w:r>
+        <w:rPr>
+          <w:rFonts w:ascii="Segoe UI" w:eastAsia="Times New Roman" w:hAnsi="Segoe UI" w:cs="Segoe UI"/>
+          <w:b/>
+          <w:bCs/>
+          <w:color w:val="2A2A2A"/>
+          <w:sz w:val="20"/>
+          <w:szCs w:val="20"/>
+        </w:rPr>
+        <w:t>Add Module File</w:t>
+      </w:r>
+    </w:p>
+    <w:p>
+      <w:pPr>
+        <w:autoSpaceDE w:val="0"/>
+        <w:autoSpaceDN w:val="0"/>
+        <w:adjustRightInd w:val="0"/>
+        <w:spacing w:after="0" w:line="240" w:lineRule="auto"/>
+        <w:ind w:firstLine="360"/>
+        <w:rPr>
+          <w:rFonts w:ascii="Consolas" w:hAnsi="Consolas" w:cs="Consolas"/>
+          <w:color w:val="000000"/>
+          <w:sz w:val="19"/>
+          <w:szCs w:val="19"/>
+        </w:rPr>
+      </w:pPr>
+      <w:r>
+        <w:rPr>
+          <w:rFonts w:ascii="Consolas" w:hAnsi="Consolas" w:cs="Consolas"/>
+          <w:color w:val="0000FF"/>
+          <w:sz w:val="19"/>
+          <w:szCs w:val="19"/>
+        </w:rPr>
+        <w:t>public</w:t>
+      </w:r>
+      <w:r>
+        <w:rPr>
+          <w:rFonts w:ascii="Consolas" w:hAnsi="Consolas" w:cs="Consolas"/>
+          <w:color w:val="000000"/>
+          <w:sz w:val="19"/>
+          <w:szCs w:val="19"/>
+        </w:rPr>
+        <w:t xml:space="preserve"> </w:t>
+      </w:r>
+      <w:r>
+        <w:rPr>
+          <w:rFonts w:ascii="Consolas" w:hAnsi="Consolas" w:cs="Consolas"/>
+          <w:color w:val="0000FF"/>
+          <w:sz w:val="19"/>
+          <w:szCs w:val="19"/>
+        </w:rPr>
+        <w:t>class</w:t>
+      </w:r>
+      <w:r>
+        <w:rPr>
+          <w:rFonts w:ascii="Consolas" w:hAnsi="Consolas" w:cs="Consolas"/>
+          <w:color w:val="000000"/>
+          <w:sz w:val="19"/>
+          <w:szCs w:val="19"/>
+        </w:rPr>
+        <w:t xml:space="preserve"> </w:t>
+      </w:r>
+      <w:r>
+        <w:rPr>
+          <w:rFonts w:ascii="Consolas" w:hAnsi="Consolas" w:cs="Consolas"/>
+          <w:color w:val="2B91AF"/>
+          <w:sz w:val="19"/>
+          <w:szCs w:val="19"/>
+        </w:rPr>
+        <w:t>PackagePreviewModule</w:t>
+      </w:r>
+      <w:r>
+        <w:rPr>
+          <w:rFonts w:ascii="Consolas" w:hAnsi="Consolas" w:cs="Consolas"/>
+          <w:color w:val="000000"/>
+          <w:sz w:val="19"/>
+          <w:szCs w:val="19"/>
+        </w:rPr>
+        <w:t xml:space="preserve"> : </w:t>
+      </w:r>
+      <w:r>
+        <w:rPr>
+          <w:rFonts w:ascii="Consolas" w:hAnsi="Consolas" w:cs="Consolas"/>
+          <w:color w:val="2B91AF"/>
+          <w:sz w:val="19"/>
+          <w:szCs w:val="19"/>
+        </w:rPr>
+        <w:t>IModule</w:t>
+      </w:r>
+    </w:p>
+    <w:p>
+      <w:pPr>
+        <w:autoSpaceDE w:val="0"/>
+        <w:autoSpaceDN w:val="0"/>
+        <w:adjustRightInd w:val="0"/>
+        <w:spacing w:after="0" w:line="240" w:lineRule="auto"/>
+        <w:rPr>
+          <w:rFonts w:ascii="Consolas" w:hAnsi="Consolas" w:cs="Consolas"/>
+          <w:color w:val="000000"/>
+          <w:sz w:val="19"/>
+          <w:szCs w:val="19"/>
+        </w:rPr>
+      </w:pPr>
+      <w:r>
+        <w:rPr>
+          <w:rFonts w:ascii="Consolas" w:hAnsi="Consolas" w:cs="Consolas"/>
+          <w:color w:val="000000"/>
+          <w:sz w:val="19"/>
+          <w:szCs w:val="19"/>
+        </w:rPr>
+        <w:t xml:space="preserve">    {</w:t>
+      </w:r>
+    </w:p>
+    <w:p>
+      <w:pPr>
+        <w:autoSpaceDE w:val="0"/>
+        <w:autoSpaceDN w:val="0"/>
+        <w:adjustRightInd w:val="0"/>
+        <w:spacing w:after="0" w:line="240" w:lineRule="auto"/>
+        <w:rPr>
+          <w:rFonts w:ascii="Consolas" w:hAnsi="Consolas" w:cs="Consolas"/>
+          <w:color w:val="000000"/>
+          <w:sz w:val="19"/>
+          <w:szCs w:val="19"/>
+        </w:rPr>
+      </w:pPr>
+      <w:r>
+        <w:rPr>
+          <w:rFonts w:ascii="Consolas" w:hAnsi="Consolas" w:cs="Consolas"/>
+          <w:color w:val="000000"/>
+          <w:sz w:val="19"/>
+          <w:szCs w:val="19"/>
+        </w:rPr>
+        <w:t xml:space="preserve">        </w:t>
+      </w:r>
+      <w:r>
+        <w:rPr>
+          <w:rFonts w:ascii="Consolas" w:hAnsi="Consolas" w:cs="Consolas"/>
+          <w:color w:val="0000FF"/>
+          <w:sz w:val="19"/>
+          <w:szCs w:val="19"/>
+        </w:rPr>
+        <w:t>private</w:t>
+      </w:r>
+      <w:r>
+        <w:rPr>
+          <w:rFonts w:ascii="Consolas" w:hAnsi="Consolas" w:cs="Consolas"/>
+          <w:color w:val="000000"/>
+          <w:sz w:val="19"/>
+          <w:szCs w:val="19"/>
+        </w:rPr>
+        <w:t xml:space="preserve"> </w:t>
+      </w:r>
+      <w:r>
+        <w:rPr>
+          <w:rFonts w:ascii="Consolas" w:hAnsi="Consolas" w:cs="Consolas"/>
+          <w:color w:val="0000FF"/>
+          <w:sz w:val="19"/>
+          <w:szCs w:val="19"/>
+        </w:rPr>
+        <w:t>readonly</w:t>
+      </w:r>
+      <w:r>
+        <w:rPr>
+          <w:rFonts w:ascii="Consolas" w:hAnsi="Consolas" w:cs="Consolas"/>
+          <w:color w:val="000000"/>
+          <w:sz w:val="19"/>
+          <w:szCs w:val="19"/>
+        </w:rPr>
+        <w:t xml:space="preserve"> </w:t>
+      </w:r>
+      <w:r>
+        <w:rPr>
+          <w:rFonts w:ascii="Consolas" w:hAnsi="Consolas" w:cs="Consolas"/>
+          <w:color w:val="2B91AF"/>
+          <w:sz w:val="19"/>
+          <w:szCs w:val="19"/>
+        </w:rPr>
+        <w:t>IRegionManager</w:t>
+      </w:r>
+      <w:r>
+        <w:rPr>
+          <w:rFonts w:ascii="Consolas" w:hAnsi="Consolas" w:cs="Consolas"/>
+          <w:color w:val="000000"/>
+          <w:sz w:val="19"/>
+          <w:szCs w:val="19"/>
+        </w:rPr>
+        <w:t xml:space="preserve"> regionManager;</w:t>
+      </w:r>
+    </w:p>
+    <w:p>
+      <w:pPr>
+        <w:autoSpaceDE w:val="0"/>
+        <w:autoSpaceDN w:val="0"/>
+        <w:adjustRightInd w:val="0"/>
+        <w:spacing w:after="0" w:line="240" w:lineRule="auto"/>
+        <w:rPr>
+          <w:rFonts w:ascii="Consolas" w:hAnsi="Consolas" w:cs="Consolas"/>
+          <w:color w:val="000000"/>
+          <w:sz w:val="19"/>
+          <w:szCs w:val="19"/>
+        </w:rPr>
+      </w:pPr>
+      <w:r>
+        <w:rPr>
+          <w:rFonts w:ascii="Consolas" w:hAnsi="Consolas" w:cs="Consolas"/>
+          <w:color w:val="000000"/>
+          <w:sz w:val="19"/>
+          <w:szCs w:val="19"/>
+        </w:rPr>
+        <w:t xml:space="preserve">        </w:t>
+      </w:r>
+      <w:r>
+        <w:rPr>
+          <w:rFonts w:ascii="Consolas" w:hAnsi="Consolas" w:cs="Consolas"/>
+          <w:color w:val="0000FF"/>
+          <w:sz w:val="19"/>
+          <w:szCs w:val="19"/>
+        </w:rPr>
+        <w:t>private</w:t>
+      </w:r>
+      <w:r>
+        <w:rPr>
+          <w:rFonts w:ascii="Consolas" w:hAnsi="Consolas" w:cs="Consolas"/>
+          <w:color w:val="000000"/>
+          <w:sz w:val="19"/>
+          <w:szCs w:val="19"/>
+        </w:rPr>
+        <w:t xml:space="preserve"> </w:t>
+      </w:r>
+      <w:r>
+        <w:rPr>
+          <w:rFonts w:ascii="Consolas" w:hAnsi="Consolas" w:cs="Consolas"/>
+          <w:color w:val="0000FF"/>
+          <w:sz w:val="19"/>
+          <w:szCs w:val="19"/>
+        </w:rPr>
+        <w:t>readonly</w:t>
+      </w:r>
+      <w:r>
+        <w:rPr>
+          <w:rFonts w:ascii="Consolas" w:hAnsi="Consolas" w:cs="Consolas"/>
+          <w:color w:val="000000"/>
+          <w:sz w:val="19"/>
+          <w:szCs w:val="19"/>
+        </w:rPr>
+        <w:t xml:space="preserve"> </w:t>
+      </w:r>
+      <w:r>
+        <w:rPr>
+          <w:rFonts w:ascii="Consolas" w:hAnsi="Consolas" w:cs="Consolas"/>
+          <w:color w:val="2B91AF"/>
+          <w:sz w:val="19"/>
+          <w:szCs w:val="19"/>
+        </w:rPr>
+        <w:t>IUnityContainer</w:t>
+      </w:r>
+      <w:r>
+        <w:rPr>
+          <w:rFonts w:ascii="Consolas" w:hAnsi="Consolas" w:cs="Consolas"/>
+          <w:color w:val="000000"/>
+          <w:sz w:val="19"/>
+          <w:szCs w:val="19"/>
+        </w:rPr>
+        <w:t xml:space="preserve"> container;</w:t>
+      </w:r>
+    </w:p>
+    <w:p>
+      <w:pPr>
+        <w:autoSpaceDE w:val="0"/>
+        <w:autoSpaceDN w:val="0"/>
+        <w:adjustRightInd w:val="0"/>
+        <w:spacing w:after="0" w:line="240" w:lineRule="auto"/>
+        <w:rPr>
+          <w:rFonts w:ascii="Consolas" w:hAnsi="Consolas" w:cs="Consolas"/>
+          <w:color w:val="000000"/>
+          <w:sz w:val="19"/>
+          <w:szCs w:val="19"/>
+        </w:rPr>
+      </w:pPr>
+    </w:p>
+    <w:p>
+      <w:pPr>
+        <w:autoSpaceDE w:val="0"/>
+        <w:autoSpaceDN w:val="0"/>
+        <w:adjustRightInd w:val="0"/>
+        <w:spacing w:after="0" w:line="240" w:lineRule="auto"/>
+        <w:rPr>
+          <w:rFonts w:ascii="Consolas" w:hAnsi="Consolas" w:cs="Consolas"/>
+          <w:color w:val="000000"/>
+          <w:sz w:val="19"/>
+          <w:szCs w:val="19"/>
+        </w:rPr>
+      </w:pPr>
+    </w:p>
+    <w:p>
+      <w:pPr>
+        <w:autoSpaceDE w:val="0"/>
+        <w:autoSpaceDN w:val="0"/>
+        <w:adjustRightInd w:val="0"/>
+        <w:spacing w:after="0" w:line="240" w:lineRule="auto"/>
+        <w:rPr>
+          <w:rFonts w:ascii="Consolas" w:hAnsi="Consolas" w:cs="Consolas"/>
+          <w:color w:val="000000"/>
+          <w:sz w:val="19"/>
+          <w:szCs w:val="19"/>
+        </w:rPr>
+      </w:pPr>
+      <w:r>
+        <w:rPr>
+          <w:rFonts w:ascii="Consolas" w:hAnsi="Consolas" w:cs="Consolas"/>
+          <w:color w:val="000000"/>
+          <w:sz w:val="19"/>
+          <w:szCs w:val="19"/>
+        </w:rPr>
+        <w:t xml:space="preserve">        </w:t>
+      </w:r>
+      <w:r>
+        <w:rPr>
+          <w:rFonts w:ascii="Consolas" w:hAnsi="Consolas" w:cs="Consolas"/>
+          <w:color w:val="0000FF"/>
+          <w:sz w:val="19"/>
+          <w:szCs w:val="19"/>
+        </w:rPr>
+        <w:t>public</w:t>
+      </w:r>
+      <w:r>
+        <w:rPr>
+          <w:rFonts w:ascii="Consolas" w:hAnsi="Consolas" w:cs="Consolas"/>
+          <w:color w:val="000000"/>
+          <w:sz w:val="19"/>
+          <w:szCs w:val="19"/>
+        </w:rPr>
+        <w:t xml:space="preserve"> PackagePreviewModule(</w:t>
+      </w:r>
+      <w:r>
+        <w:rPr>
+          <w:rFonts w:ascii="Consolas" w:hAnsi="Consolas" w:cs="Consolas"/>
+          <w:color w:val="2B91AF"/>
+          <w:sz w:val="19"/>
+          <w:szCs w:val="19"/>
+        </w:rPr>
+        <w:t>IUnityContainer</w:t>
+      </w:r>
+      <w:r>
+        <w:rPr>
+          <w:rFonts w:ascii="Consolas" w:hAnsi="Consolas" w:cs="Consolas"/>
+          <w:color w:val="000000"/>
+          <w:sz w:val="19"/>
+          <w:szCs w:val="19"/>
+        </w:rPr>
+        <w:t xml:space="preserve"> container, </w:t>
+      </w:r>
+      <w:r>
+        <w:rPr>
+          <w:rFonts w:ascii="Consolas" w:hAnsi="Consolas" w:cs="Consolas"/>
+          <w:color w:val="2B91AF"/>
+          <w:sz w:val="19"/>
+          <w:szCs w:val="19"/>
+        </w:rPr>
+        <w:t>IRegionManager</w:t>
+      </w:r>
+      <w:r>
+        <w:rPr>
+          <w:rFonts w:ascii="Consolas" w:hAnsi="Consolas" w:cs="Consolas"/>
+          <w:color w:val="000000"/>
+          <w:sz w:val="19"/>
+          <w:szCs w:val="19"/>
+        </w:rPr>
+        <w:t xml:space="preserve"> regionManager)</w:t>
+      </w:r>
+    </w:p>
+    <w:p>
+      <w:pPr>
+        <w:autoSpaceDE w:val="0"/>
+        <w:autoSpaceDN w:val="0"/>
+        <w:adjustRightInd w:val="0"/>
+        <w:spacing w:after="0" w:line="240" w:lineRule="auto"/>
+        <w:rPr>
+          <w:rFonts w:ascii="Consolas" w:hAnsi="Consolas" w:cs="Consolas"/>
+          <w:color w:val="000000"/>
+          <w:sz w:val="19"/>
+          <w:szCs w:val="19"/>
+        </w:rPr>
+      </w:pPr>
+      <w:r>
+        <w:rPr>
+          <w:rFonts w:ascii="Consolas" w:hAnsi="Consolas" w:cs="Consolas"/>
+          <w:color w:val="000000"/>
+          <w:sz w:val="19"/>
+          <w:szCs w:val="19"/>
+        </w:rPr>
+        <w:t xml:space="preserve">        {</w:t>
+      </w:r>
+    </w:p>
+    <w:p>
+      <w:pPr>
+        <w:autoSpaceDE w:val="0"/>
+        <w:autoSpaceDN w:val="0"/>
+        <w:adjustRightInd w:val="0"/>
+        <w:spacing w:after="0" w:line="240" w:lineRule="auto"/>
+        <w:rPr>
+          <w:rFonts w:ascii="Consolas" w:hAnsi="Consolas" w:cs="Consolas"/>
+          <w:color w:val="000000"/>
+          <w:sz w:val="19"/>
+          <w:szCs w:val="19"/>
+        </w:rPr>
+      </w:pPr>
+      <w:r>
+        <w:rPr>
+          <w:rFonts w:ascii="Consolas" w:hAnsi="Consolas" w:cs="Consolas"/>
+          <w:color w:val="000000"/>
+          <w:sz w:val="19"/>
+          <w:szCs w:val="19"/>
+        </w:rPr>
+        <w:t xml:space="preserve">            </w:t>
+      </w:r>
+      <w:r>
+        <w:rPr>
+          <w:rFonts w:ascii="Consolas" w:hAnsi="Consolas" w:cs="Consolas"/>
+          <w:color w:val="0000FF"/>
+          <w:sz w:val="19"/>
+          <w:szCs w:val="19"/>
+        </w:rPr>
+        <w:t>this</w:t>
+      </w:r>
+      <w:r>
+        <w:rPr>
+          <w:rFonts w:ascii="Consolas" w:hAnsi="Consolas" w:cs="Consolas"/>
+          <w:color w:val="000000"/>
+          <w:sz w:val="19"/>
+          <w:szCs w:val="19"/>
+        </w:rPr>
+        <w:t>.container = container;</w:t>
+      </w:r>
+    </w:p>
+    <w:p>
+      <w:pPr>
+        <w:autoSpaceDE w:val="0"/>
+        <w:autoSpaceDN w:val="0"/>
+        <w:adjustRightInd w:val="0"/>
+        <w:spacing w:after="0" w:line="240" w:lineRule="auto"/>
+        <w:rPr>
+          <w:rFonts w:ascii="Consolas" w:hAnsi="Consolas" w:cs="Consolas"/>
+          <w:color w:val="000000"/>
+          <w:sz w:val="19"/>
+          <w:szCs w:val="19"/>
+        </w:rPr>
+      </w:pPr>
+      <w:r>
+        <w:rPr>
+          <w:rFonts w:ascii="Consolas" w:hAnsi="Consolas" w:cs="Consolas"/>
+          <w:color w:val="000000"/>
+          <w:sz w:val="19"/>
+          <w:szCs w:val="19"/>
+        </w:rPr>
+        <w:t xml:space="preserve">            </w:t>
+      </w:r>
+      <w:r>
+        <w:rPr>
+          <w:rFonts w:ascii="Consolas" w:hAnsi="Consolas" w:cs="Consolas"/>
+          <w:color w:val="0000FF"/>
+          <w:sz w:val="19"/>
+          <w:szCs w:val="19"/>
+        </w:rPr>
+        <w:t>this</w:t>
+      </w:r>
+      <w:r>
+        <w:rPr>
+          <w:rFonts w:ascii="Consolas" w:hAnsi="Consolas" w:cs="Consolas"/>
+          <w:color w:val="000000"/>
+          <w:sz w:val="19"/>
+          <w:szCs w:val="19"/>
+        </w:rPr>
+        <w:t>.regionManager = regionManager;</w:t>
+      </w:r>
+    </w:p>
+    <w:p>
+      <w:pPr>
+        <w:autoSpaceDE w:val="0"/>
+        <w:autoSpaceDN w:val="0"/>
+        <w:adjustRightInd w:val="0"/>
+        <w:spacing w:after="0" w:line="240" w:lineRule="auto"/>
+        <w:rPr>
+          <w:rFonts w:ascii="Consolas" w:hAnsi="Consolas" w:cs="Consolas"/>
+          <w:color w:val="000000"/>
+          <w:sz w:val="19"/>
+          <w:szCs w:val="19"/>
+        </w:rPr>
+      </w:pPr>
+      <w:r>
+        <w:rPr>
+          <w:rFonts w:ascii="Consolas" w:hAnsi="Consolas" w:cs="Consolas"/>
+          <w:color w:val="000000"/>
+          <w:sz w:val="19"/>
+          <w:szCs w:val="19"/>
+        </w:rPr>
+        <w:t xml:space="preserve">        }</w:t>
+      </w:r>
+    </w:p>
+    <w:p>
+      <w:pPr>
+        <w:autoSpaceDE w:val="0"/>
+        <w:autoSpaceDN w:val="0"/>
+        <w:adjustRightInd w:val="0"/>
+        <w:spacing w:after="0" w:line="240" w:lineRule="auto"/>
+        <w:rPr>
+          <w:rFonts w:ascii="Consolas" w:hAnsi="Consolas" w:cs="Consolas"/>
+          <w:color w:val="000000"/>
+          <w:sz w:val="19"/>
+          <w:szCs w:val="19"/>
+        </w:rPr>
+      </w:pPr>
+    </w:p>
+    <w:p>
+      <w:pPr>
+        <w:autoSpaceDE w:val="0"/>
+        <w:autoSpaceDN w:val="0"/>
+        <w:adjustRightInd w:val="0"/>
+        <w:spacing w:after="0" w:line="240" w:lineRule="auto"/>
+        <w:rPr>
+          <w:rFonts w:ascii="Consolas" w:hAnsi="Consolas" w:cs="Consolas"/>
+          <w:color w:val="000000"/>
+          <w:sz w:val="19"/>
+          <w:szCs w:val="19"/>
+        </w:rPr>
+      </w:pPr>
+    </w:p>
+    <w:p>
+      <w:pPr>
+        <w:autoSpaceDE w:val="0"/>
+        <w:autoSpaceDN w:val="0"/>
+        <w:adjustRightInd w:val="0"/>
+        <w:spacing w:after="0" w:line="240" w:lineRule="auto"/>
+        <w:rPr>
+          <w:rFonts w:ascii="Consolas" w:hAnsi="Consolas" w:cs="Consolas"/>
+          <w:color w:val="000000"/>
+          <w:sz w:val="19"/>
+          <w:szCs w:val="19"/>
+        </w:rPr>
+      </w:pPr>
+      <w:r>
+        <w:rPr>
+          <w:rFonts w:ascii="Consolas" w:hAnsi="Consolas" w:cs="Consolas"/>
+          <w:color w:val="000000"/>
+          <w:sz w:val="19"/>
+          <w:szCs w:val="19"/>
+        </w:rPr>
+        <w:t xml:space="preserve">        </w:t>
+      </w:r>
+      <w:r>
+        <w:rPr>
+          <w:rFonts w:ascii="Consolas" w:hAnsi="Consolas" w:cs="Consolas"/>
+          <w:color w:val="0000FF"/>
+          <w:sz w:val="19"/>
+          <w:szCs w:val="19"/>
+        </w:rPr>
+        <w:t>public</w:t>
+      </w:r>
+      <w:r>
+        <w:rPr>
+          <w:rFonts w:ascii="Consolas" w:hAnsi="Consolas" w:cs="Consolas"/>
+          <w:color w:val="000000"/>
+          <w:sz w:val="19"/>
+          <w:szCs w:val="19"/>
+        </w:rPr>
+        <w:t xml:space="preserve"> </w:t>
+      </w:r>
+      <w:r>
+        <w:rPr>
+          <w:rFonts w:ascii="Consolas" w:hAnsi="Consolas" w:cs="Consolas"/>
+          <w:color w:val="0000FF"/>
+          <w:sz w:val="19"/>
+          <w:szCs w:val="19"/>
+        </w:rPr>
+        <w:t>void</w:t>
+      </w:r>
+      <w:r>
+        <w:rPr>
+          <w:rFonts w:ascii="Consolas" w:hAnsi="Consolas" w:cs="Consolas"/>
+          <w:color w:val="000000"/>
+          <w:sz w:val="19"/>
+          <w:szCs w:val="19"/>
+        </w:rPr>
+        <w:t xml:space="preserve"> Initialize()</w:t>
+      </w:r>
+    </w:p>
+    <w:p>
+      <w:pPr>
+        <w:autoSpaceDE w:val="0"/>
+        <w:autoSpaceDN w:val="0"/>
+        <w:adjustRightInd w:val="0"/>
+        <w:spacing w:after="0" w:line="240" w:lineRule="auto"/>
+        <w:rPr>
+          <w:rFonts w:ascii="Consolas" w:hAnsi="Consolas" w:cs="Consolas"/>
+          <w:color w:val="000000"/>
+          <w:sz w:val="19"/>
+          <w:szCs w:val="19"/>
+        </w:rPr>
+      </w:pPr>
+      <w:r>
+        <w:rPr>
+          <w:rFonts w:ascii="Consolas" w:hAnsi="Consolas" w:cs="Consolas"/>
+          <w:color w:val="000000"/>
+          <w:sz w:val="19"/>
+          <w:szCs w:val="19"/>
+        </w:rPr>
+        <w:t xml:space="preserve">        {</w:t>
+      </w:r>
+    </w:p>
+    <w:p>
+      <w:pPr>
+        <w:autoSpaceDE w:val="0"/>
+        <w:autoSpaceDN w:val="0"/>
+        <w:adjustRightInd w:val="0"/>
+        <w:spacing w:after="0" w:line="240" w:lineRule="auto"/>
+        <w:rPr>
+          <w:rFonts w:ascii="Consolas" w:hAnsi="Consolas" w:cs="Consolas"/>
+          <w:color w:val="000000"/>
+          <w:sz w:val="19"/>
+          <w:szCs w:val="19"/>
+        </w:rPr>
+      </w:pPr>
+      <w:r>
+        <w:rPr>
+          <w:rFonts w:ascii="Consolas" w:hAnsi="Consolas" w:cs="Consolas"/>
+          <w:color w:val="000000"/>
+          <w:sz w:val="19"/>
+          <w:szCs w:val="19"/>
+        </w:rPr>
+        <w:t xml:space="preserve">            container.RegisterType&lt;</w:t>
+      </w:r>
+      <w:r>
+        <w:rPr>
+          <w:rFonts w:ascii="Consolas" w:hAnsi="Consolas" w:cs="Consolas"/>
+          <w:color w:val="0000FF"/>
+          <w:sz w:val="19"/>
+          <w:szCs w:val="19"/>
+        </w:rPr>
+        <w:t>object</w:t>
+      </w:r>
+      <w:r>
+        <w:rPr>
+          <w:rFonts w:ascii="Consolas" w:hAnsi="Consolas" w:cs="Consolas"/>
+          <w:color w:val="000000"/>
+          <w:sz w:val="19"/>
+          <w:szCs w:val="19"/>
+        </w:rPr>
+        <w:t xml:space="preserve">, </w:t>
+      </w:r>
+      <w:r>
+        <w:rPr>
+          <w:rFonts w:ascii="Consolas" w:hAnsi="Consolas" w:cs="Consolas"/>
+          <w:color w:val="2B91AF"/>
+          <w:sz w:val="19"/>
+          <w:szCs w:val="19"/>
+        </w:rPr>
+        <w:t>MainWindow</w:t>
+      </w:r>
+      <w:r>
+        <w:rPr>
+          <w:rFonts w:ascii="Consolas" w:hAnsi="Consolas" w:cs="Consolas"/>
+          <w:color w:val="000000"/>
+          <w:sz w:val="19"/>
+          <w:szCs w:val="19"/>
+        </w:rPr>
+        <w:t>&gt;(</w:t>
+      </w:r>
+      <w:r>
+        <w:rPr>
+          <w:rFonts w:ascii="Consolas" w:hAnsi="Consolas" w:cs="Consolas"/>
+          <w:color w:val="A31515"/>
+          <w:sz w:val="19"/>
+          <w:szCs w:val="19"/>
+        </w:rPr>
+        <w:t>"</w:t>
+      </w:r>
+      <w:r>
+        <w:rPr>
+          <w:rFonts w:ascii="Consolas" w:hAnsi="Consolas" w:cs="Consolas"/>
+          <w:color w:val="A31515"/>
+          <w:sz w:val="19"/>
+          <w:szCs w:val="19"/>
+        </w:rPr>
+        <w:t>P</w:t>
+      </w:r>
+      <w:r>
+        <w:rPr>
+          <w:rFonts w:ascii="Consolas" w:hAnsi="Consolas" w:cs="Consolas"/>
+          <w:color w:val="000000"/>
+          <w:sz w:val="19"/>
+          <w:szCs w:val="19"/>
+        </w:rPr>
+        <w:t>ackagePreview</w:t>
+      </w:r>
+      <w:r>
+        <w:rPr>
+          <w:rFonts w:ascii="Consolas" w:hAnsi="Consolas" w:cs="Consolas"/>
+          <w:color w:val="000000"/>
+          <w:sz w:val="19"/>
+          <w:szCs w:val="19"/>
+        </w:rPr>
+        <w:t>Detail</w:t>
+      </w:r>
+      <w:r>
+        <w:rPr>
+          <w:rFonts w:ascii="Consolas" w:hAnsi="Consolas" w:cs="Consolas"/>
+          <w:color w:val="A31515"/>
+          <w:sz w:val="19"/>
+          <w:szCs w:val="19"/>
+        </w:rPr>
+        <w:t>"</w:t>
+      </w:r>
+      <w:r>
+        <w:rPr>
+          <w:rFonts w:ascii="Consolas" w:hAnsi="Consolas" w:cs="Consolas"/>
+          <w:color w:val="000000"/>
+          <w:sz w:val="19"/>
+          <w:szCs w:val="19"/>
+        </w:rPr>
+        <w:t>);</w:t>
+      </w:r>
+    </w:p>
+    <w:p>
+      <w:pPr>
+        <w:autoSpaceDE w:val="0"/>
+        <w:autoSpaceDN w:val="0"/>
+        <w:adjustRightInd w:val="0"/>
+        <w:spacing w:after="0" w:line="240" w:lineRule="auto"/>
+        <w:rPr>
+          <w:rFonts w:ascii="Consolas" w:hAnsi="Consolas" w:cs="Consolas"/>
+          <w:color w:val="000000"/>
+          <w:sz w:val="19"/>
+          <w:szCs w:val="19"/>
+        </w:rPr>
+      </w:pPr>
+      <w:r>
+        <w:rPr>
+          <w:rFonts w:ascii="Consolas" w:hAnsi="Consolas" w:cs="Consolas"/>
+          <w:color w:val="000000"/>
+          <w:sz w:val="19"/>
+          <w:szCs w:val="19"/>
+        </w:rPr>
+        <w:t xml:space="preserve">        }</w:t>
+      </w:r>
+    </w:p>
+    <w:p>
+      <w:pPr>
+        <w:autoSpaceDE w:val="0"/>
+        <w:autoSpaceDN w:val="0"/>
+        <w:adjustRightInd w:val="0"/>
+        <w:spacing w:after="0" w:line="240" w:lineRule="auto"/>
+        <w:rPr>
+          <w:rFonts w:ascii="Consolas" w:hAnsi="Consolas" w:cs="Consolas"/>
+          <w:color w:val="000000"/>
+          <w:sz w:val="19"/>
+          <w:szCs w:val="19"/>
+        </w:rPr>
+      </w:pPr>
+      <w:r>
+        <w:rPr>
+          <w:rFonts w:ascii="Consolas" w:hAnsi="Consolas" w:cs="Consolas"/>
+          <w:color w:val="000000"/>
+          <w:sz w:val="19"/>
+          <w:szCs w:val="19"/>
+        </w:rPr>
+        <w:t xml:space="preserve">     </w:t>
+      </w:r>
+    </w:p>
+    <w:p>
+      <w:pPr>
+        <w:pStyle w:val="ListParagraph"/>
+        <w:spacing w:after="0" w:line="270" w:lineRule="atLeast"/>
+        <w:rPr>
+          <w:rFonts w:ascii="Segoe UI" w:eastAsia="Times New Roman" w:hAnsi="Segoe UI" w:cs="Segoe UI"/>
+          <w:b/>
+          <w:bCs/>
+          <w:color w:val="2A2A2A"/>
+          <w:sz w:val="20"/>
+          <w:szCs w:val="20"/>
+        </w:rPr>
+      </w:pPr>
+      <w:r>
+        <w:rPr>
+          <w:rFonts w:ascii="Consolas" w:hAnsi="Consolas" w:cs="Consolas"/>
+          <w:color w:val="000000"/>
+          <w:sz w:val="19"/>
+          <w:szCs w:val="19"/>
+        </w:rPr>
+        <w:t xml:space="preserve">    }</w:t>
+      </w:r>
+    </w:p>
+    <w:p>
+      <w:pPr>
+        <w:autoSpaceDE w:val="0"/>
+        <w:autoSpaceDN w:val="0"/>
+        <w:adjustRightInd w:val="0"/>
+        <w:spacing w:after="0" w:line="240" w:lineRule="auto"/>
+        <w:rPr>
+          <w:rFonts w:ascii="Segoe UI" w:eastAsia="Times New Roman" w:hAnsi="Segoe UI" w:cs="Segoe UI"/>
+          <w:b/>
+          <w:bCs/>
+          <w:color w:val="2A2A2A"/>
+          <w:sz w:val="20"/>
+          <w:szCs w:val="20"/>
+        </w:rPr>
+      </w:pPr>
+      <w:r>
+        <w:rPr>
+          <w:rFonts w:ascii="Segoe UI" w:eastAsia="Times New Roman" w:hAnsi="Segoe UI" w:cs="Segoe UI"/>
+          <w:b/>
+          <w:bCs/>
+          <w:color w:val="2A2A2A"/>
+          <w:sz w:val="20"/>
+          <w:szCs w:val="20"/>
+        </w:rPr>
+        <w:t xml:space="preserve"> </w:t>
+      </w:r>
+      <w:r>
+        <w:rPr>
+          <w:rFonts w:ascii="Segoe UI" w:eastAsia="Times New Roman" w:hAnsi="Segoe UI" w:cs="Segoe UI"/>
+          <w:b/>
+          <w:bCs/>
+          <w:color w:val="2A2A2A"/>
+          <w:sz w:val="20"/>
+          <w:szCs w:val="20"/>
+        </w:rPr>
+        <w:t>4. Extend  your Viewmodel or view.cs</w:t>
+      </w:r>
+      <w:r>
+        <w:rPr>
+          <w:rFonts w:ascii="Segoe UI" w:eastAsia="Times New Roman" w:hAnsi="Segoe UI" w:cs="Segoe UI"/>
+          <w:b/>
+          <w:bCs/>
+          <w:color w:val="2A2A2A"/>
+          <w:sz w:val="20"/>
+          <w:szCs w:val="20"/>
+        </w:rPr>
+        <w:t xml:space="preserve">:  </w:t>
+      </w:r>
+      <w:r>
+        <w:rPr>
+          <w:rFonts w:ascii="Consolas" w:hAnsi="Consolas" w:cs="Consolas"/>
+          <w:color w:val="2B91AF"/>
+          <w:sz w:val="19"/>
+          <w:szCs w:val="19"/>
+        </w:rPr>
+        <w:t>INavigationAware</w:t>
+      </w:r>
+    </w:p>
+    <w:p>
+      <w:pPr>
+        <w:autoSpaceDE w:val="0"/>
+        <w:autoSpaceDN w:val="0"/>
+        <w:adjustRightInd w:val="0"/>
+        <w:spacing w:after="0" w:line="240" w:lineRule="auto"/>
+        <w:rPr>
+          <w:rFonts w:ascii="Consolas" w:hAnsi="Consolas" w:cs="Consolas"/>
+          <w:color w:val="000000"/>
+          <w:sz w:val="19"/>
+          <w:szCs w:val="19"/>
+        </w:rPr>
+      </w:pPr>
+      <w:r>
+        <w:rPr>
+          <w:rFonts w:ascii="Consolas" w:hAnsi="Consolas" w:cs="Consolas"/>
+          <w:color w:val="000000"/>
+          <w:sz w:val="19"/>
+          <w:szCs w:val="19"/>
+        </w:rPr>
+        <w:t xml:space="preserve">    {</w:t>
+      </w:r>
+    </w:p>
+    <w:p>
+      <w:pPr>
+        <w:autoSpaceDE w:val="0"/>
+        <w:autoSpaceDN w:val="0"/>
+        <w:adjustRightInd w:val="0"/>
+        <w:spacing w:after="0" w:line="240" w:lineRule="auto"/>
+        <w:rPr>
+          <w:rFonts w:ascii="Consolas" w:hAnsi="Consolas" w:cs="Consolas"/>
+          <w:color w:val="000000"/>
+          <w:sz w:val="19"/>
+          <w:szCs w:val="19"/>
+        </w:rPr>
+      </w:pPr>
+      <w:r>
+        <w:rPr>
+          <w:rFonts w:ascii="Consolas" w:hAnsi="Consolas" w:cs="Consolas"/>
+          <w:color w:val="000000"/>
+          <w:sz w:val="19"/>
+          <w:szCs w:val="19"/>
+        </w:rPr>
+        <w:t xml:space="preserve">        </w:t>
+      </w:r>
+      <w:r>
+        <w:rPr>
+          <w:rFonts w:ascii="Consolas" w:hAnsi="Consolas" w:cs="Consolas"/>
+          <w:color w:val="0000FF"/>
+          <w:sz w:val="19"/>
+          <w:szCs w:val="19"/>
+        </w:rPr>
+        <w:t>private</w:t>
+      </w:r>
+      <w:r>
+        <w:rPr>
+          <w:rFonts w:ascii="Consolas" w:hAnsi="Consolas" w:cs="Consolas"/>
+          <w:color w:val="000000"/>
+          <w:sz w:val="19"/>
+          <w:szCs w:val="19"/>
+        </w:rPr>
+        <w:t xml:space="preserve"> </w:t>
+      </w:r>
+      <w:r>
+        <w:rPr>
+          <w:rFonts w:ascii="Consolas" w:hAnsi="Consolas" w:cs="Consolas"/>
+          <w:color w:val="0000FF"/>
+          <w:sz w:val="19"/>
+          <w:szCs w:val="19"/>
+        </w:rPr>
+        <w:t>string</w:t>
+      </w:r>
+      <w:r>
+        <w:rPr>
+          <w:rFonts w:ascii="Consolas" w:hAnsi="Consolas" w:cs="Consolas"/>
+          <w:color w:val="000000"/>
+          <w:sz w:val="19"/>
+          <w:szCs w:val="19"/>
+        </w:rPr>
+        <w:t xml:space="preserve"> _title;</w:t>
+      </w:r>
+    </w:p>
+    <w:p>
+      <w:pPr>
+        <w:autoSpaceDE w:val="0"/>
+        <w:autoSpaceDN w:val="0"/>
+        <w:adjustRightInd w:val="0"/>
+        <w:spacing w:after="0" w:line="240" w:lineRule="auto"/>
+        <w:rPr>
+          <w:rFonts w:ascii="Consolas" w:hAnsi="Consolas" w:cs="Consolas"/>
+          <w:color w:val="000000"/>
+          <w:sz w:val="19"/>
+          <w:szCs w:val="19"/>
+        </w:rPr>
+      </w:pPr>
+    </w:p>
+    <w:p>
+      <w:pPr>
+        <w:autoSpaceDE w:val="0"/>
+        <w:autoSpaceDN w:val="0"/>
+        <w:adjustRightInd w:val="0"/>
+        <w:spacing w:after="0" w:line="240" w:lineRule="auto"/>
+        <w:rPr>
+          <w:rFonts w:ascii="Consolas" w:hAnsi="Consolas" w:cs="Consolas"/>
+          <w:color w:val="000000"/>
+          <w:sz w:val="19"/>
+          <w:szCs w:val="19"/>
+        </w:rPr>
+      </w:pPr>
+      <w:r>
+        <w:rPr>
+          <w:rFonts w:ascii="Consolas" w:hAnsi="Consolas" w:cs="Consolas"/>
+          <w:color w:val="000000"/>
+          <w:sz w:val="19"/>
+          <w:szCs w:val="19"/>
+        </w:rPr>
+        <w:t xml:space="preserve">        </w:t>
+      </w:r>
+      <w:r>
+        <w:rPr>
+          <w:rFonts w:ascii="Consolas" w:hAnsi="Consolas" w:cs="Consolas"/>
+          <w:color w:val="0000FF"/>
+          <w:sz w:val="19"/>
+          <w:szCs w:val="19"/>
+        </w:rPr>
+        <w:t>public</w:t>
+      </w:r>
+      <w:r>
+        <w:rPr>
+          <w:rFonts w:ascii="Consolas" w:hAnsi="Consolas" w:cs="Consolas"/>
+          <w:color w:val="000000"/>
+          <w:sz w:val="19"/>
+          <w:szCs w:val="19"/>
+        </w:rPr>
+        <w:t xml:space="preserve"> </w:t>
+      </w:r>
+      <w:r>
+        <w:rPr>
+          <w:rFonts w:ascii="Consolas" w:hAnsi="Consolas" w:cs="Consolas"/>
+          <w:color w:val="0000FF"/>
+          <w:sz w:val="19"/>
+          <w:szCs w:val="19"/>
+        </w:rPr>
+        <w:t>string</w:t>
+      </w:r>
+      <w:r>
+        <w:rPr>
+          <w:rFonts w:ascii="Consolas" w:hAnsi="Consolas" w:cs="Consolas"/>
+          <w:color w:val="000000"/>
+          <w:sz w:val="19"/>
+          <w:szCs w:val="19"/>
+        </w:rPr>
+        <w:t xml:space="preserve"> Title { </w:t>
+      </w:r>
+      <w:r>
+        <w:rPr>
+          <w:rFonts w:ascii="Consolas" w:hAnsi="Consolas" w:cs="Consolas"/>
+          <w:color w:val="0000FF"/>
+          <w:sz w:val="19"/>
+          <w:szCs w:val="19"/>
+        </w:rPr>
+        <w:t>get</w:t>
+      </w:r>
+      <w:r>
+        <w:rPr>
+          <w:rFonts w:ascii="Consolas" w:hAnsi="Consolas" w:cs="Consolas"/>
+          <w:color w:val="000000"/>
+          <w:sz w:val="19"/>
+          <w:szCs w:val="19"/>
+        </w:rPr>
+        <w:t xml:space="preserve"> =&gt; _title; </w:t>
+      </w:r>
+      <w:r>
+        <w:rPr>
+          <w:rFonts w:ascii="Consolas" w:hAnsi="Consolas" w:cs="Consolas"/>
+          <w:color w:val="0000FF"/>
+          <w:sz w:val="19"/>
+          <w:szCs w:val="19"/>
+        </w:rPr>
+        <w:t>set</w:t>
+      </w:r>
+      <w:r>
+        <w:rPr>
+          <w:rFonts w:ascii="Consolas" w:hAnsi="Consolas" w:cs="Consolas"/>
+          <w:color w:val="000000"/>
+          <w:sz w:val="19"/>
+          <w:szCs w:val="19"/>
+        </w:rPr>
+        <w:t xml:space="preserve"> =&gt; _title = </w:t>
+      </w:r>
+      <w:r>
+        <w:rPr>
+          <w:rFonts w:ascii="Consolas" w:hAnsi="Consolas" w:cs="Consolas"/>
+          <w:color w:val="0000FF"/>
+          <w:sz w:val="19"/>
+          <w:szCs w:val="19"/>
+        </w:rPr>
+        <w:t>value</w:t>
+      </w:r>
+      <w:r>
+        <w:rPr>
+          <w:rFonts w:ascii="Consolas" w:hAnsi="Consolas" w:cs="Consolas"/>
+          <w:color w:val="000000"/>
+          <w:sz w:val="19"/>
+          <w:szCs w:val="19"/>
+        </w:rPr>
+        <w:t>; }</w:t>
+      </w:r>
+    </w:p>
+    <w:p>
+      <w:pPr>
+        <w:autoSpaceDE w:val="0"/>
+        <w:autoSpaceDN w:val="0"/>
+        <w:adjustRightInd w:val="0"/>
+        <w:spacing w:after="0" w:line="240" w:lineRule="auto"/>
+        <w:rPr>
+          <w:rFonts w:ascii="Consolas" w:hAnsi="Consolas" w:cs="Consolas"/>
+          <w:color w:val="000000"/>
+          <w:sz w:val="19"/>
+          <w:szCs w:val="19"/>
+        </w:rPr>
+      </w:pPr>
+    </w:p>
+    <w:p>
+      <w:pPr>
+        <w:autoSpaceDE w:val="0"/>
+        <w:autoSpaceDN w:val="0"/>
+        <w:adjustRightInd w:val="0"/>
+        <w:spacing w:after="0" w:line="240" w:lineRule="auto"/>
+        <w:rPr>
+          <w:rFonts w:ascii="Consolas" w:hAnsi="Consolas" w:cs="Consolas"/>
+          <w:color w:val="000000"/>
+          <w:sz w:val="19"/>
+          <w:szCs w:val="19"/>
+        </w:rPr>
+      </w:pPr>
+      <w:r>
+        <w:rPr>
+          <w:rFonts w:ascii="Consolas" w:hAnsi="Consolas" w:cs="Consolas"/>
+          <w:color w:val="000000"/>
+          <w:sz w:val="19"/>
+          <w:szCs w:val="19"/>
+        </w:rPr>
+        <w:t xml:space="preserve">        </w:t>
+      </w:r>
+      <w:r>
+        <w:rPr>
+          <w:rFonts w:ascii="Consolas" w:hAnsi="Consolas" w:cs="Consolas"/>
+          <w:color w:val="0000FF"/>
+          <w:sz w:val="19"/>
+          <w:szCs w:val="19"/>
+        </w:rPr>
+        <w:t>public</w:t>
+      </w:r>
+      <w:r>
+        <w:rPr>
+          <w:rFonts w:ascii="Consolas" w:hAnsi="Consolas" w:cs="Consolas"/>
+          <w:color w:val="000000"/>
+          <w:sz w:val="19"/>
+          <w:szCs w:val="19"/>
+        </w:rPr>
+        <w:t xml:space="preserve"> </w:t>
+      </w:r>
+      <w:r>
+        <w:rPr>
+          <w:rFonts w:ascii="Consolas" w:hAnsi="Consolas" w:cs="Consolas"/>
+          <w:color w:val="0000FF"/>
+          <w:sz w:val="19"/>
+          <w:szCs w:val="19"/>
+        </w:rPr>
+        <w:t>bool</w:t>
+      </w:r>
+      <w:r>
+        <w:rPr>
+          <w:rFonts w:ascii="Consolas" w:hAnsi="Consolas" w:cs="Consolas"/>
+          <w:color w:val="000000"/>
+          <w:sz w:val="19"/>
+          <w:szCs w:val="19"/>
+        </w:rPr>
+        <w:t xml:space="preserve"> IsNavigationTarget(</w:t>
+      </w:r>
+      <w:r>
+        <w:rPr>
+          <w:rFonts w:ascii="Consolas" w:hAnsi="Consolas" w:cs="Consolas"/>
+          <w:color w:val="2B91AF"/>
+          <w:sz w:val="19"/>
+          <w:szCs w:val="19"/>
+        </w:rPr>
+        <w:t>NavigationContext</w:t>
+      </w:r>
+      <w:r>
+        <w:rPr>
+          <w:rFonts w:ascii="Consolas" w:hAnsi="Consolas" w:cs="Consolas"/>
+          <w:color w:val="000000"/>
+          <w:sz w:val="19"/>
+          <w:szCs w:val="19"/>
+        </w:rPr>
+        <w:t xml:space="preserve"> navigationContext)</w:t>
+      </w:r>
+    </w:p>
+    <w:p>
+      <w:pPr>
+        <w:autoSpaceDE w:val="0"/>
+        <w:autoSpaceDN w:val="0"/>
+        <w:adjustRightInd w:val="0"/>
+        <w:spacing w:after="0" w:line="240" w:lineRule="auto"/>
+        <w:rPr>
+          <w:rFonts w:ascii="Consolas" w:hAnsi="Consolas" w:cs="Consolas"/>
+          <w:color w:val="000000"/>
+          <w:sz w:val="19"/>
+          <w:szCs w:val="19"/>
+        </w:rPr>
+      </w:pPr>
+      <w:r>
+        <w:rPr>
+          <w:rFonts w:ascii="Consolas" w:hAnsi="Consolas" w:cs="Consolas"/>
+          <w:color w:val="000000"/>
+          <w:sz w:val="19"/>
+          <w:szCs w:val="19"/>
+        </w:rPr>
+        <w:t xml:space="preserve">        {</w:t>
+      </w:r>
+    </w:p>
+    <w:p>
+      <w:pPr>
+        <w:autoSpaceDE w:val="0"/>
+        <w:autoSpaceDN w:val="0"/>
+        <w:adjustRightInd w:val="0"/>
+        <w:spacing w:after="0" w:line="240" w:lineRule="auto"/>
+        <w:rPr>
+          <w:rFonts w:ascii="Consolas" w:hAnsi="Consolas" w:cs="Consolas"/>
+          <w:color w:val="000000"/>
+          <w:sz w:val="19"/>
+          <w:szCs w:val="19"/>
+        </w:rPr>
+      </w:pPr>
+      <w:r>
+        <w:rPr>
+          <w:rFonts w:ascii="Consolas" w:hAnsi="Consolas" w:cs="Consolas"/>
+          <w:color w:val="000000"/>
+          <w:sz w:val="19"/>
+          <w:szCs w:val="19"/>
+        </w:rPr>
+        <w:t xml:space="preserve">            </w:t>
+      </w:r>
+      <w:r>
+        <w:rPr>
+          <w:rFonts w:ascii="Consolas" w:hAnsi="Consolas" w:cs="Consolas"/>
+          <w:color w:val="0000FF"/>
+          <w:sz w:val="19"/>
+          <w:szCs w:val="19"/>
+        </w:rPr>
+        <w:t>return</w:t>
+      </w:r>
+      <w:r>
+        <w:rPr>
+          <w:rFonts w:ascii="Consolas" w:hAnsi="Consolas" w:cs="Consolas"/>
+          <w:color w:val="000000"/>
+          <w:sz w:val="19"/>
+          <w:szCs w:val="19"/>
+        </w:rPr>
+        <w:t xml:space="preserve"> </w:t>
+      </w:r>
+      <w:r>
+        <w:rPr>
+          <w:rFonts w:ascii="Consolas" w:hAnsi="Consolas" w:cs="Consolas"/>
+          <w:color w:val="0000FF"/>
+          <w:sz w:val="19"/>
+          <w:szCs w:val="19"/>
+        </w:rPr>
+        <w:t>false</w:t>
+      </w:r>
+      <w:r>
+        <w:rPr>
+          <w:rFonts w:ascii="Consolas" w:hAnsi="Consolas" w:cs="Consolas"/>
+          <w:color w:val="000000"/>
+          <w:sz w:val="19"/>
+          <w:szCs w:val="19"/>
+        </w:rPr>
+        <w:t>;</w:t>
+      </w:r>
+    </w:p>
+    <w:p>
+      <w:pPr>
+        <w:autoSpaceDE w:val="0"/>
+        <w:autoSpaceDN w:val="0"/>
+        <w:adjustRightInd w:val="0"/>
+        <w:spacing w:after="0" w:line="240" w:lineRule="auto"/>
+        <w:rPr>
+          <w:rFonts w:ascii="Consolas" w:hAnsi="Consolas" w:cs="Consolas"/>
+          <w:color w:val="000000"/>
+          <w:sz w:val="19"/>
+          <w:szCs w:val="19"/>
+        </w:rPr>
+      </w:pPr>
+      <w:r>
+        <w:rPr>
+          <w:rFonts w:ascii="Consolas" w:hAnsi="Consolas" w:cs="Consolas"/>
+          <w:color w:val="000000"/>
+          <w:sz w:val="19"/>
+          <w:szCs w:val="19"/>
+        </w:rPr>
+        <w:t xml:space="preserve">        }</w:t>
+      </w:r>
+    </w:p>
+    <w:p>
+      <w:pPr>
+        <w:autoSpaceDE w:val="0"/>
+        <w:autoSpaceDN w:val="0"/>
+        <w:adjustRightInd w:val="0"/>
+        <w:spacing w:after="0" w:line="240" w:lineRule="auto"/>
+        <w:rPr>
+          <w:rFonts w:ascii="Consolas" w:hAnsi="Consolas" w:cs="Consolas"/>
+          <w:color w:val="000000"/>
+          <w:sz w:val="19"/>
+          <w:szCs w:val="19"/>
+        </w:rPr>
+      </w:pPr>
+    </w:p>
+    <w:p>
+      <w:pPr>
+        <w:autoSpaceDE w:val="0"/>
+        <w:autoSpaceDN w:val="0"/>
+        <w:adjustRightInd w:val="0"/>
+        <w:spacing w:after="0" w:line="240" w:lineRule="auto"/>
+        <w:rPr>
+          <w:rFonts w:ascii="Consolas" w:hAnsi="Consolas" w:cs="Consolas"/>
+          <w:color w:val="000000"/>
+          <w:sz w:val="19"/>
+          <w:szCs w:val="19"/>
+        </w:rPr>
+      </w:pPr>
+      <w:r>
+        <w:rPr>
+          <w:rFonts w:ascii="Consolas" w:hAnsi="Consolas" w:cs="Consolas"/>
+          <w:color w:val="000000"/>
+          <w:sz w:val="19"/>
+          <w:szCs w:val="19"/>
+        </w:rPr>
+        <w:t xml:space="preserve">        </w:t>
+      </w:r>
+      <w:r>
+        <w:rPr>
+          <w:rFonts w:ascii="Consolas" w:hAnsi="Consolas" w:cs="Consolas"/>
+          <w:color w:val="0000FF"/>
+          <w:sz w:val="19"/>
+          <w:szCs w:val="19"/>
+        </w:rPr>
+        <w:t>public</w:t>
+      </w:r>
+      <w:r>
+        <w:rPr>
+          <w:rFonts w:ascii="Consolas" w:hAnsi="Consolas" w:cs="Consolas"/>
+          <w:color w:val="000000"/>
+          <w:sz w:val="19"/>
+          <w:szCs w:val="19"/>
+        </w:rPr>
+        <w:t xml:space="preserve"> </w:t>
+      </w:r>
+      <w:r>
+        <w:rPr>
+          <w:rFonts w:ascii="Consolas" w:hAnsi="Consolas" w:cs="Consolas"/>
+          <w:color w:val="0000FF"/>
+          <w:sz w:val="19"/>
+          <w:szCs w:val="19"/>
+        </w:rPr>
+        <w:t>virtual</w:t>
+      </w:r>
+      <w:r>
+        <w:rPr>
+          <w:rFonts w:ascii="Consolas" w:hAnsi="Consolas" w:cs="Consolas"/>
+          <w:color w:val="000000"/>
+          <w:sz w:val="19"/>
+          <w:szCs w:val="19"/>
+        </w:rPr>
+        <w:t xml:space="preserve"> </w:t>
+      </w:r>
+      <w:r>
+        <w:rPr>
+          <w:rFonts w:ascii="Consolas" w:hAnsi="Consolas" w:cs="Consolas"/>
+          <w:color w:val="0000FF"/>
+          <w:sz w:val="19"/>
+          <w:szCs w:val="19"/>
+        </w:rPr>
+        <w:t>void</w:t>
+      </w:r>
+      <w:r>
+        <w:rPr>
+          <w:rFonts w:ascii="Consolas" w:hAnsi="Consolas" w:cs="Consolas"/>
+          <w:color w:val="000000"/>
+          <w:sz w:val="19"/>
+          <w:szCs w:val="19"/>
+        </w:rPr>
+        <w:t xml:space="preserve"> OnNavigatedFrom(</w:t>
+      </w:r>
+      <w:r>
+        <w:rPr>
+          <w:rFonts w:ascii="Consolas" w:hAnsi="Consolas" w:cs="Consolas"/>
+          <w:color w:val="2B91AF"/>
+          <w:sz w:val="19"/>
+          <w:szCs w:val="19"/>
+        </w:rPr>
+        <w:t>NavigationContext</w:t>
+      </w:r>
+      <w:r>
+        <w:rPr>
+          <w:rFonts w:ascii="Consolas" w:hAnsi="Consolas" w:cs="Consolas"/>
+          <w:color w:val="000000"/>
+          <w:sz w:val="19"/>
+          <w:szCs w:val="19"/>
+        </w:rPr>
+        <w:t xml:space="preserve"> navigationContext)</w:t>
+      </w:r>
+    </w:p>
+    <w:p>
+      <w:pPr>
+        <w:autoSpaceDE w:val="0"/>
+        <w:autoSpaceDN w:val="0"/>
+        <w:adjustRightInd w:val="0"/>
+        <w:spacing w:after="0" w:line="240" w:lineRule="auto"/>
+        <w:rPr>
+          <w:rFonts w:ascii="Consolas" w:hAnsi="Consolas" w:cs="Consolas"/>
+          <w:color w:val="000000"/>
+          <w:sz w:val="19"/>
+          <w:szCs w:val="19"/>
+        </w:rPr>
+      </w:pPr>
+      <w:r>
+        <w:rPr>
+          <w:rFonts w:ascii="Consolas" w:hAnsi="Consolas" w:cs="Consolas"/>
+          <w:color w:val="000000"/>
+          <w:sz w:val="19"/>
+          <w:szCs w:val="19"/>
+        </w:rPr>
+        <w:t xml:space="preserve">        {</w:t>
+      </w:r>
+    </w:p>
+    <w:p>
+      <w:pPr>
+        <w:autoSpaceDE w:val="0"/>
+        <w:autoSpaceDN w:val="0"/>
+        <w:adjustRightInd w:val="0"/>
+        <w:spacing w:after="0" w:line="240" w:lineRule="auto"/>
+        <w:rPr>
+          <w:rFonts w:ascii="Consolas" w:hAnsi="Consolas" w:cs="Consolas"/>
+          <w:color w:val="000000"/>
+          <w:sz w:val="19"/>
+          <w:szCs w:val="19"/>
+        </w:rPr>
+      </w:pPr>
+      <w:r>
+        <w:rPr>
+          <w:rFonts w:ascii="Consolas" w:hAnsi="Consolas" w:cs="Consolas"/>
+          <w:color w:val="000000"/>
+          <w:sz w:val="19"/>
+          <w:szCs w:val="19"/>
+        </w:rPr>
+        <w:t xml:space="preserve">            </w:t>
+      </w:r>
+      <w:r>
+        <w:rPr>
+          <w:rFonts w:ascii="Consolas" w:hAnsi="Consolas" w:cs="Consolas"/>
+          <w:color w:val="008000"/>
+          <w:sz w:val="19"/>
+          <w:szCs w:val="19"/>
+        </w:rPr>
+        <w:t>//throw new NotImplementedException();</w:t>
+      </w:r>
+    </w:p>
+    <w:p>
+      <w:pPr>
+        <w:autoSpaceDE w:val="0"/>
+        <w:autoSpaceDN w:val="0"/>
+        <w:adjustRightInd w:val="0"/>
+        <w:spacing w:after="0" w:line="240" w:lineRule="auto"/>
+        <w:rPr>
+          <w:rFonts w:ascii="Consolas" w:hAnsi="Consolas" w:cs="Consolas"/>
+          <w:color w:val="000000"/>
+          <w:sz w:val="19"/>
+          <w:szCs w:val="19"/>
+        </w:rPr>
+      </w:pPr>
+      <w:r>
+        <w:rPr>
+          <w:rFonts w:ascii="Consolas" w:hAnsi="Consolas" w:cs="Consolas"/>
+          <w:color w:val="000000"/>
+          <w:sz w:val="19"/>
+          <w:szCs w:val="19"/>
+        </w:rPr>
+        <w:t xml:space="preserve">        }</w:t>
+      </w:r>
+    </w:p>
+    <w:p>
+      <w:pPr>
+        <w:autoSpaceDE w:val="0"/>
+        <w:autoSpaceDN w:val="0"/>
+        <w:adjustRightInd w:val="0"/>
+        <w:spacing w:after="0" w:line="240" w:lineRule="auto"/>
+        <w:rPr>
+          <w:rFonts w:ascii="Consolas" w:hAnsi="Consolas" w:cs="Consolas"/>
+          <w:color w:val="000000"/>
+          <w:sz w:val="19"/>
+          <w:szCs w:val="19"/>
+        </w:rPr>
+      </w:pPr>
+    </w:p>
+    <w:p>
+      <w:pPr>
+        <w:autoSpaceDE w:val="0"/>
+        <w:autoSpaceDN w:val="0"/>
+        <w:adjustRightInd w:val="0"/>
+        <w:spacing w:after="0" w:line="240" w:lineRule="auto"/>
+        <w:rPr>
+          <w:rFonts w:ascii="Consolas" w:hAnsi="Consolas" w:cs="Consolas"/>
+          <w:color w:val="000000"/>
+          <w:sz w:val="19"/>
+          <w:szCs w:val="19"/>
+        </w:rPr>
+      </w:pPr>
+      <w:r>
+        <w:rPr>
+          <w:rFonts w:ascii="Consolas" w:hAnsi="Consolas" w:cs="Consolas"/>
+          <w:color w:val="000000"/>
+          <w:sz w:val="19"/>
+          <w:szCs w:val="19"/>
+        </w:rPr>
+        <w:t xml:space="preserve">        </w:t>
+      </w:r>
+      <w:r>
+        <w:rPr>
+          <w:rFonts w:ascii="Consolas" w:hAnsi="Consolas" w:cs="Consolas"/>
+          <w:color w:val="0000FF"/>
+          <w:sz w:val="19"/>
+          <w:szCs w:val="19"/>
+        </w:rPr>
+        <w:t>public</w:t>
+      </w:r>
+      <w:r>
+        <w:rPr>
+          <w:rFonts w:ascii="Consolas" w:hAnsi="Consolas" w:cs="Consolas"/>
+          <w:color w:val="000000"/>
+          <w:sz w:val="19"/>
+          <w:szCs w:val="19"/>
+        </w:rPr>
+        <w:t xml:space="preserve"> </w:t>
+      </w:r>
+      <w:r>
+        <w:rPr>
+          <w:rFonts w:ascii="Consolas" w:hAnsi="Consolas" w:cs="Consolas"/>
+          <w:color w:val="0000FF"/>
+          <w:sz w:val="19"/>
+          <w:szCs w:val="19"/>
+        </w:rPr>
+        <w:t>void</w:t>
+      </w:r>
+      <w:r>
+        <w:rPr>
+          <w:rFonts w:ascii="Consolas" w:hAnsi="Consolas" w:cs="Consolas"/>
+          <w:color w:val="000000"/>
+          <w:sz w:val="19"/>
+          <w:szCs w:val="19"/>
+        </w:rPr>
+        <w:t xml:space="preserve"> OnNavigatedTo(</w:t>
+      </w:r>
+      <w:r>
+        <w:rPr>
+          <w:rFonts w:ascii="Consolas" w:hAnsi="Consolas" w:cs="Consolas"/>
+          <w:color w:val="2B91AF"/>
+          <w:sz w:val="19"/>
+          <w:szCs w:val="19"/>
+        </w:rPr>
+        <w:t>NavigationContext</w:t>
+      </w:r>
+      <w:r>
+        <w:rPr>
+          <w:rFonts w:ascii="Consolas" w:hAnsi="Consolas" w:cs="Consolas"/>
+          <w:color w:val="000000"/>
+          <w:sz w:val="19"/>
+          <w:szCs w:val="19"/>
+        </w:rPr>
+        <w:t xml:space="preserve"> navigationContext)</w:t>
+      </w:r>
+    </w:p>
+    <w:p>
+      <w:pPr>
+        <w:autoSpaceDE w:val="0"/>
+        <w:autoSpaceDN w:val="0"/>
+        <w:adjustRightInd w:val="0"/>
+        <w:spacing w:after="0" w:line="240" w:lineRule="auto"/>
+        <w:rPr>
+          <w:rFonts w:ascii="Consolas" w:hAnsi="Consolas" w:cs="Consolas"/>
+          <w:color w:val="000000"/>
+          <w:sz w:val="19"/>
+          <w:szCs w:val="19"/>
+        </w:rPr>
+      </w:pPr>
+      <w:r>
+        <w:rPr>
+          <w:rFonts w:ascii="Consolas" w:hAnsi="Consolas" w:cs="Consolas"/>
+          <w:color w:val="000000"/>
+          <w:sz w:val="19"/>
+          <w:szCs w:val="19"/>
+        </w:rPr>
+        <w:t xml:space="preserve">        {</w:t>
+      </w:r>
+    </w:p>
+    <w:p>
+      <w:pPr>
+        <w:autoSpaceDE w:val="0"/>
+        <w:autoSpaceDN w:val="0"/>
+        <w:adjustRightInd w:val="0"/>
+        <w:spacing w:after="0" w:line="240" w:lineRule="auto"/>
+        <w:rPr>
+          <w:rFonts w:ascii="Consolas" w:hAnsi="Consolas" w:cs="Consolas"/>
+          <w:color w:val="000000"/>
+          <w:sz w:val="19"/>
+          <w:szCs w:val="19"/>
+        </w:rPr>
+      </w:pPr>
+      <w:r>
+        <w:rPr>
+          <w:rFonts w:ascii="Consolas" w:hAnsi="Consolas" w:cs="Consolas"/>
+          <w:color w:val="000000"/>
+          <w:sz w:val="19"/>
+          <w:szCs w:val="19"/>
+        </w:rPr>
+        <w:t xml:space="preserve">            </w:t>
+      </w:r>
+      <w:r>
+        <w:rPr>
+          <w:rFonts w:ascii="Consolas" w:hAnsi="Consolas" w:cs="Consolas"/>
+          <w:color w:val="008000"/>
+          <w:sz w:val="19"/>
+          <w:szCs w:val="19"/>
+        </w:rPr>
+        <w:t>//throw new NotImplementedException();</w:t>
+      </w:r>
+    </w:p>
+    <w:p>
+      <w:pPr>
+        <w:spacing w:after="0" w:line="270" w:lineRule="atLeast"/>
+        <w:rPr>
+          <w:rFonts w:ascii="Consolas" w:hAnsi="Consolas" w:cs="Consolas"/>
+          <w:color w:val="000000"/>
+          <w:sz w:val="19"/>
+          <w:szCs w:val="19"/>
+        </w:rPr>
+      </w:pPr>
+      <w:r>
+        <w:rPr>
+          <w:rFonts w:ascii="Consolas" w:hAnsi="Consolas" w:cs="Consolas"/>
+          <w:color w:val="000000"/>
+          <w:sz w:val="19"/>
+          <w:szCs w:val="19"/>
+        </w:rPr>
+        <w:t xml:space="preserve">        }</w:t>
+      </w:r>
+    </w:p>
+    <w:p>
+      <w:pPr>
+        <w:autoSpaceDE w:val="0"/>
+        <w:autoSpaceDN w:val="0"/>
+        <w:adjustRightInd w:val="0"/>
+        <w:spacing w:after="0" w:line="240" w:lineRule="auto"/>
+        <w:rPr>
+          <w:rFonts w:ascii="Consolas" w:hAnsi="Consolas" w:cs="Consolas"/>
+          <w:color w:val="000000"/>
+          <w:sz w:val="19"/>
+          <w:szCs w:val="19"/>
+        </w:rPr>
+      </w:pPr>
+      <w:r>
+        <w:rPr>
+          <w:rFonts w:ascii="Consolas" w:hAnsi="Consolas" w:cs="Consolas"/>
+          <w:color w:val="000000"/>
+          <w:sz w:val="19"/>
+          <w:szCs w:val="19"/>
+        </w:rPr>
+        <w:t xml:space="preserve">Set </w:t>
+      </w:r>
+      <w:r>
+        <w:rPr>
+          <w:rFonts w:ascii="Consolas" w:hAnsi="Consolas" w:cs="Consolas"/>
+          <w:color w:val="000000"/>
+          <w:sz w:val="19"/>
+          <w:szCs w:val="19"/>
+        </w:rPr>
+        <w:t xml:space="preserve">DataContext = </w:t>
+      </w:r>
+      <w:r>
+        <w:rPr>
+          <w:rFonts w:ascii="Consolas" w:hAnsi="Consolas" w:cs="Consolas"/>
+          <w:color w:val="0000FF"/>
+          <w:sz w:val="19"/>
+          <w:szCs w:val="19"/>
+        </w:rPr>
+        <w:t>this</w:t>
+      </w:r>
+      <w:r>
+        <w:rPr>
+          <w:rFonts w:ascii="Consolas" w:hAnsi="Consolas" w:cs="Consolas"/>
+          <w:color w:val="000000"/>
+          <w:sz w:val="19"/>
+          <w:szCs w:val="19"/>
+        </w:rPr>
+        <w:t>;</w:t>
+      </w:r>
+      <w:r>
+        <w:rPr>
+          <w:rFonts w:ascii="Consolas" w:hAnsi="Consolas" w:cs="Consolas"/>
+          <w:color w:val="000000"/>
+          <w:sz w:val="19"/>
+          <w:szCs w:val="19"/>
+        </w:rPr>
+        <w:t xml:space="preserve"> and </w:t>
+      </w:r>
+      <w:r>
+        <w:rPr>
+          <w:rFonts w:ascii="Consolas" w:hAnsi="Consolas" w:cs="Consolas"/>
+          <w:color w:val="000000"/>
+          <w:sz w:val="19"/>
+          <w:szCs w:val="19"/>
+        </w:rPr>
+        <w:t xml:space="preserve">Title = </w:t>
+      </w:r>
+      <w:r>
+        <w:rPr>
+          <w:rFonts w:ascii="Consolas" w:hAnsi="Consolas" w:cs="Consolas"/>
+          <w:color w:val="A31515"/>
+          <w:sz w:val="19"/>
+          <w:szCs w:val="19"/>
+        </w:rPr>
+        <w:t>"PackagePreview"</w:t>
+      </w:r>
+      <w:r>
+        <w:rPr>
+          <w:rFonts w:ascii="Consolas" w:hAnsi="Consolas" w:cs="Consolas"/>
+          <w:color w:val="000000"/>
+          <w:sz w:val="19"/>
+          <w:szCs w:val="19"/>
+        </w:rPr>
+        <w:t>;</w:t>
+      </w:r>
+      <w:r>
+        <w:rPr>
+          <w:rFonts w:ascii="Consolas" w:hAnsi="Consolas" w:cs="Consolas"/>
+          <w:color w:val="000000"/>
+          <w:sz w:val="19"/>
+          <w:szCs w:val="19"/>
+        </w:rPr>
+        <w:t xml:space="preserve">in contructor of </w:t>
+      </w:r>
+      <w:r>
+        <w:rPr>
+          <w:rFonts w:ascii="Consolas" w:hAnsi="Consolas" w:cs="Consolas"/>
+          <w:color w:val="000000"/>
+          <w:sz w:val="19"/>
+          <w:szCs w:val="19"/>
+        </w:rPr>
+        <w:t>Viewmodel or view.cs</w:t>
+      </w:r>
+      <w:r>
+        <w:rPr>
+          <w:rFonts w:ascii="Consolas" w:hAnsi="Consolas" w:cs="Consolas"/>
+          <w:color w:val="000000"/>
+          <w:sz w:val="19"/>
+          <w:szCs w:val="19"/>
+        </w:rPr>
+        <w:t>.</w:t>
+      </w:r>
+    </w:p>
+    <w:p>
+      <w:pPr>
+        <w:autoSpaceDE w:val="0"/>
+        <w:autoSpaceDN w:val="0"/>
+        <w:adjustRightInd w:val="0"/>
+        <w:spacing w:after="0" w:line="240" w:lineRule="auto"/>
+        <w:rPr>
+          <w:rFonts w:ascii="Consolas" w:hAnsi="Consolas" w:cs="Consolas"/>
+          <w:color w:val="000000"/>
+          <w:sz w:val="19"/>
+          <w:szCs w:val="19"/>
+        </w:rPr>
+      </w:pPr>
+    </w:p>
+    <w:p>
+      <w:pPr>
+        <w:spacing w:after="0" w:line="270" w:lineRule="atLeast"/>
+        <w:rPr>
+          <w:rFonts w:ascii="Segoe UI" w:eastAsia="Times New Roman" w:hAnsi="Segoe UI" w:cs="Segoe UI"/>
+          <w:b/>
+          <w:bCs/>
+          <w:color w:val="2A2A2A"/>
+          <w:sz w:val="20"/>
+          <w:szCs w:val="20"/>
+        </w:rPr>
+      </w:pPr>
+      <w:r>
+        <w:rPr>
+          <w:rFonts w:ascii="Segoe UI" w:eastAsia="Times New Roman" w:hAnsi="Segoe UI" w:cs="Segoe UI"/>
+          <w:b/>
+          <w:bCs/>
+          <w:color w:val="2A2A2A"/>
+          <w:sz w:val="20"/>
+          <w:szCs w:val="20"/>
+        </w:rPr>
+        <w:t xml:space="preserve">5. </w:t>
+      </w:r>
+      <w:r>
+        <w:rPr>
+          <w:rFonts w:ascii="Segoe UI" w:eastAsia="Times New Roman" w:hAnsi="Segoe UI" w:cs="Segoe UI"/>
+          <w:b/>
+          <w:bCs/>
+          <w:color w:val="2A2A2A"/>
+          <w:sz w:val="20"/>
+          <w:szCs w:val="20"/>
+        </w:rPr>
+        <w:t xml:space="preserve">Update App.Config add: </w:t>
+      </w:r>
+    </w:p>
+    <w:p>
+      <w:pPr>
+        <w:spacing w:after="0" w:line="270" w:lineRule="atLeast"/>
+        <w:rPr>
+          <w:rFonts w:ascii="Consolas" w:hAnsi="Consolas" w:cs="Consolas"/>
+          <w:color w:val="000000"/>
+          <w:sz w:val="19"/>
+          <w:szCs w:val="19"/>
+        </w:rPr>
+      </w:pPr>
+    </w:p>
+    <w:p>
+      <w:pPr>
+        <w:autoSpaceDE w:val="0"/>
+        <w:autoSpaceDN w:val="0"/>
+        <w:adjustRightInd w:val="0"/>
+        <w:spacing w:after="0" w:line="240" w:lineRule="auto"/>
+        <w:rPr>
+          <w:rFonts w:ascii="Consolas" w:hAnsi="Consolas" w:cs="Consolas"/>
+          <w:color w:val="000000"/>
+          <w:sz w:val="19"/>
+          <w:szCs w:val="19"/>
+        </w:rPr>
+      </w:pPr>
+      <w:r>
+        <w:rPr>
+          <w:rFonts w:ascii="Consolas" w:hAnsi="Consolas" w:cs="Consolas"/>
+          <w:color w:val="0000FF"/>
+          <w:sz w:val="19"/>
+          <w:szCs w:val="19"/>
+        </w:rPr>
+        <w:t xml:space="preserve">   &lt;</w:t>
+      </w:r>
+      <w:r>
+        <w:rPr>
+          <w:rFonts w:ascii="Consolas" w:hAnsi="Consolas" w:cs="Consolas"/>
+          <w:color w:val="A31515"/>
+          <w:sz w:val="19"/>
+          <w:szCs w:val="19"/>
+        </w:rPr>
+        <w:t>module</w:t>
+      </w:r>
+      <w:r>
+        <w:rPr>
+          <w:rFonts w:ascii="Consolas" w:hAnsi="Consolas" w:cs="Consolas"/>
+          <w:color w:val="0000FF"/>
+          <w:sz w:val="19"/>
+          <w:szCs w:val="19"/>
+        </w:rPr>
+        <w:t xml:space="preserve"> </w:t>
+      </w:r>
+      <w:r>
+        <w:rPr>
+          <w:rFonts w:ascii="Consolas" w:hAnsi="Consolas" w:cs="Consolas"/>
+          <w:color w:val="FF0000"/>
+          <w:sz w:val="19"/>
+          <w:szCs w:val="19"/>
+        </w:rPr>
+        <w:t>assemblyFile</w:t>
+      </w:r>
+      <w:r>
+        <w:rPr>
+          <w:rFonts w:ascii="Consolas" w:hAnsi="Consolas" w:cs="Consolas"/>
+          <w:color w:val="0000FF"/>
+          <w:sz w:val="19"/>
+          <w:szCs w:val="19"/>
+        </w:rPr>
+        <w:t>=</w:t>
+      </w:r>
+      <w:r>
+        <w:rPr>
+          <w:rFonts w:ascii="Consolas" w:hAnsi="Consolas" w:cs="Consolas"/>
+          <w:color w:val="000000"/>
+          <w:sz w:val="19"/>
+          <w:szCs w:val="19"/>
+        </w:rPr>
+        <w:t>"</w:t>
+      </w:r>
+      <w:r>
+        <w:rPr>
+          <w:rFonts w:ascii="Consolas" w:hAnsi="Consolas" w:cs="Consolas"/>
+          <w:color w:val="0000FF"/>
+          <w:sz w:val="19"/>
+          <w:szCs w:val="19"/>
+        </w:rPr>
+        <w:t>PackagePreviewTest.dll</w:t>
+      </w:r>
+      <w:r>
+        <w:rPr>
+          <w:rFonts w:ascii="Consolas" w:hAnsi="Consolas" w:cs="Consolas"/>
+          <w:color w:val="000000"/>
+          <w:sz w:val="19"/>
+          <w:szCs w:val="19"/>
+        </w:rPr>
+        <w:t>"</w:t>
+      </w:r>
+      <w:r>
+        <w:rPr>
+          <w:rFonts w:ascii="Consolas" w:hAnsi="Consolas" w:cs="Consolas"/>
+          <w:color w:val="0000FF"/>
+          <w:sz w:val="19"/>
+          <w:szCs w:val="19"/>
+        </w:rPr>
+        <w:t xml:space="preserve"> </w:t>
+      </w:r>
+      <w:r>
+        <w:rPr>
+          <w:rFonts w:ascii="Consolas" w:hAnsi="Consolas" w:cs="Consolas"/>
+          <w:color w:val="FF0000"/>
+          <w:sz w:val="19"/>
+          <w:szCs w:val="19"/>
+        </w:rPr>
+        <w:t>moduleType</w:t>
+      </w:r>
+      <w:r>
+        <w:rPr>
+          <w:rFonts w:ascii="Consolas" w:hAnsi="Consolas" w:cs="Consolas"/>
+          <w:color w:val="0000FF"/>
+          <w:sz w:val="19"/>
+          <w:szCs w:val="19"/>
+        </w:rPr>
+        <w:t>=</w:t>
+      </w:r>
+      <w:r>
+        <w:rPr>
+          <w:rFonts w:ascii="Consolas" w:hAnsi="Consolas" w:cs="Consolas"/>
+          <w:color w:val="000000"/>
+          <w:sz w:val="19"/>
+          <w:szCs w:val="19"/>
+        </w:rPr>
+        <w:t>"</w:t>
+      </w:r>
+      <w:r>
+        <w:rPr>
+          <w:rFonts w:ascii="Consolas" w:hAnsi="Consolas" w:cs="Consolas"/>
+          <w:color w:val="0000FF"/>
+          <w:sz w:val="19"/>
+          <w:szCs w:val="19"/>
+        </w:rPr>
+        <w:t>PackagePreviewTest.PackagePreviewModule,PackagePreviewTest, Version=1.0.0.0, Culture=neutral, PublicKeyToken=null</w:t>
+      </w:r>
+      <w:r>
+        <w:rPr>
+          <w:rFonts w:ascii="Consolas" w:hAnsi="Consolas" w:cs="Consolas"/>
+          <w:color w:val="000000"/>
+          <w:sz w:val="19"/>
+          <w:szCs w:val="19"/>
+        </w:rPr>
+        <w:t>"</w:t>
+      </w:r>
+      <w:r>
+        <w:rPr>
+          <w:rFonts w:ascii="Consolas" w:hAnsi="Consolas" w:cs="Consolas"/>
+          <w:color w:val="0000FF"/>
+          <w:sz w:val="19"/>
+          <w:szCs w:val="19"/>
+        </w:rPr>
+        <w:t xml:space="preserve"> </w:t>
+      </w:r>
+      <w:r>
+        <w:rPr>
+          <w:rFonts w:ascii="Consolas" w:hAnsi="Consolas" w:cs="Consolas"/>
+          <w:color w:val="FF0000"/>
+          <w:sz w:val="19"/>
+          <w:szCs w:val="19"/>
+        </w:rPr>
+        <w:t>moduleName</w:t>
+      </w:r>
+      <w:r>
+        <w:rPr>
+          <w:rFonts w:ascii="Consolas" w:hAnsi="Consolas" w:cs="Consolas"/>
+          <w:color w:val="0000FF"/>
+          <w:sz w:val="19"/>
+          <w:szCs w:val="19"/>
+        </w:rPr>
+        <w:t>=</w:t>
+      </w:r>
+      <w:r>
+        <w:rPr>
+          <w:rFonts w:ascii="Consolas" w:hAnsi="Consolas" w:cs="Consolas"/>
+          <w:color w:val="000000"/>
+          <w:sz w:val="19"/>
+          <w:szCs w:val="19"/>
+        </w:rPr>
+        <w:t>"</w:t>
+      </w:r>
+      <w:r>
+        <w:rPr>
+          <w:rFonts w:ascii="Consolas" w:hAnsi="Consolas" w:cs="Consolas"/>
+          <w:color w:val="0000FF"/>
+          <w:sz w:val="19"/>
+          <w:szCs w:val="19"/>
+        </w:rPr>
+        <w:t>PackagePreviewModule</w:t>
+      </w:r>
+      <w:r>
+        <w:rPr>
+          <w:rFonts w:ascii="Consolas" w:hAnsi="Consolas" w:cs="Consolas"/>
+          <w:color w:val="000000"/>
+          <w:sz w:val="19"/>
+          <w:szCs w:val="19"/>
+        </w:rPr>
+        <w:t>"</w:t>
+      </w:r>
+      <w:r>
+        <w:rPr>
+          <w:rFonts w:ascii="Consolas" w:hAnsi="Consolas" w:cs="Consolas"/>
+          <w:color w:val="0000FF"/>
+          <w:sz w:val="19"/>
+          <w:szCs w:val="19"/>
+        </w:rPr>
+        <w:t xml:space="preserve"> </w:t>
+      </w:r>
+      <w:r>
+        <w:rPr>
+          <w:rFonts w:ascii="Consolas" w:hAnsi="Consolas" w:cs="Consolas"/>
+          <w:color w:val="FF0000"/>
+          <w:sz w:val="19"/>
+          <w:szCs w:val="19"/>
+        </w:rPr>
+        <w:t>startupLoaded</w:t>
+      </w:r>
+      <w:r>
+        <w:rPr>
+          <w:rFonts w:ascii="Consolas" w:hAnsi="Consolas" w:cs="Consolas"/>
+          <w:color w:val="0000FF"/>
+          <w:sz w:val="19"/>
+          <w:szCs w:val="19"/>
+        </w:rPr>
+        <w:t>=</w:t>
+      </w:r>
+      <w:r>
+        <w:rPr>
+          <w:rFonts w:ascii="Consolas" w:hAnsi="Consolas" w:cs="Consolas"/>
+          <w:color w:val="000000"/>
+          <w:sz w:val="19"/>
+          <w:szCs w:val="19"/>
+        </w:rPr>
+        <w:t>"</w:t>
+      </w:r>
+      <w:r>
+        <w:rPr>
+          <w:rFonts w:ascii="Consolas" w:hAnsi="Consolas" w:cs="Consolas"/>
+          <w:color w:val="0000FF"/>
+          <w:sz w:val="19"/>
+          <w:szCs w:val="19"/>
+        </w:rPr>
+        <w:t>false</w:t>
+      </w:r>
+      <w:r>
+        <w:rPr>
+          <w:rFonts w:ascii="Consolas" w:hAnsi="Consolas" w:cs="Consolas"/>
+          <w:color w:val="000000"/>
+          <w:sz w:val="19"/>
+          <w:szCs w:val="19"/>
+        </w:rPr>
+        <w:t>"</w:t>
+      </w:r>
+      <w:r>
+        <w:rPr>
+          <w:rFonts w:ascii="Consolas" w:hAnsi="Consolas" w:cs="Consolas"/>
+          <w:color w:val="0000FF"/>
+          <w:sz w:val="19"/>
+          <w:szCs w:val="19"/>
+        </w:rPr>
+        <w:t>/&gt;</w:t>
+      </w:r>
+    </w:p>
+    <w:p>
+      <w:pPr>
+        <w:autoSpaceDE w:val="0"/>
+        <w:autoSpaceDN w:val="0"/>
+        <w:adjustRightInd w:val="0"/>
+        <w:spacing w:after="0" w:line="240" w:lineRule="auto"/>
+        <w:rPr>
+          <w:rFonts w:ascii="Consolas" w:hAnsi="Consolas" w:cs="Consolas"/>
+          <w:color w:val="000000"/>
+          <w:sz w:val="19"/>
+          <w:szCs w:val="19"/>
+        </w:rPr>
+      </w:pPr>
+    </w:p>
+    <w:p>
+      <w:pPr>
+        <w:spacing w:after="0" w:line="270" w:lineRule="atLeast"/>
+        <w:rPr>
+          <w:rFonts w:ascii="Consolas" w:hAnsi="Consolas" w:cs="Consolas"/>
+          <w:color w:val="0000FF"/>
+          <w:sz w:val="19"/>
+          <w:szCs w:val="19"/>
+        </w:rPr>
+      </w:pPr>
+      <w:r>
+        <w:rPr>
+          <w:rFonts w:ascii="Consolas" w:hAnsi="Consolas" w:cs="Consolas"/>
+          <w:color w:val="0000FF"/>
+          <w:sz w:val="19"/>
+          <w:szCs w:val="19"/>
+        </w:rPr>
+        <w:t xml:space="preserve">    &lt;</w:t>
+      </w:r>
+      <w:r>
+        <w:rPr>
+          <w:rFonts w:ascii="Consolas" w:hAnsi="Consolas" w:cs="Consolas"/>
+          <w:color w:val="A31515"/>
+          <w:sz w:val="19"/>
+          <w:szCs w:val="19"/>
+        </w:rPr>
+        <w:t>add</w:t>
+      </w:r>
+      <w:r>
+        <w:rPr>
+          <w:rFonts w:ascii="Consolas" w:hAnsi="Consolas" w:cs="Consolas"/>
+          <w:color w:val="0000FF"/>
+          <w:sz w:val="19"/>
+          <w:szCs w:val="19"/>
+        </w:rPr>
+        <w:t xml:space="preserve"> </w:t>
+      </w:r>
+      <w:r>
+        <w:rPr>
+          <w:rFonts w:ascii="Consolas" w:hAnsi="Consolas" w:cs="Consolas"/>
+          <w:color w:val="FF0000"/>
+          <w:sz w:val="19"/>
+          <w:szCs w:val="19"/>
+        </w:rPr>
+        <w:t>key</w:t>
+      </w:r>
+      <w:r>
+        <w:rPr>
+          <w:rFonts w:ascii="Consolas" w:hAnsi="Consolas" w:cs="Consolas"/>
+          <w:color w:val="0000FF"/>
+          <w:sz w:val="19"/>
+          <w:szCs w:val="19"/>
+        </w:rPr>
+        <w:t>=</w:t>
+      </w:r>
+      <w:r>
+        <w:rPr>
+          <w:rFonts w:ascii="Consolas" w:hAnsi="Consolas" w:cs="Consolas"/>
+          <w:color w:val="000000"/>
+          <w:sz w:val="19"/>
+          <w:szCs w:val="19"/>
+        </w:rPr>
+        <w:t>"</w:t>
+      </w:r>
+      <w:r>
+        <w:rPr>
+          <w:rFonts w:ascii="Consolas" w:hAnsi="Consolas" w:cs="Consolas"/>
+          <w:color w:val="0000FF"/>
+          <w:sz w:val="19"/>
+          <w:szCs w:val="19"/>
+        </w:rPr>
+        <w:t>Modules</w:t>
+      </w:r>
+      <w:r>
+        <w:rPr>
+          <w:rFonts w:ascii="Consolas" w:hAnsi="Consolas" w:cs="Consolas"/>
+          <w:color w:val="000000"/>
+          <w:sz w:val="19"/>
+          <w:szCs w:val="19"/>
+        </w:rPr>
+        <w:t>"</w:t>
+      </w:r>
+      <w:r>
+        <w:rPr>
+          <w:rFonts w:ascii="Consolas" w:hAnsi="Consolas" w:cs="Consolas"/>
+          <w:color w:val="0000FF"/>
+          <w:sz w:val="19"/>
+          <w:szCs w:val="19"/>
+        </w:rPr>
+        <w:t xml:space="preserve"> </w:t>
+      </w:r>
+      <w:r>
+        <w:rPr>
+          <w:rFonts w:ascii="Consolas" w:hAnsi="Consolas" w:cs="Consolas"/>
+          <w:color w:val="FF0000"/>
+          <w:sz w:val="19"/>
+          <w:szCs w:val="19"/>
+        </w:rPr>
+        <w:t>value</w:t>
+      </w:r>
+      <w:r>
+        <w:rPr>
+          <w:rFonts w:ascii="Consolas" w:hAnsi="Consolas" w:cs="Consolas"/>
+          <w:color w:val="0000FF"/>
+          <w:sz w:val="19"/>
+          <w:szCs w:val="19"/>
+        </w:rPr>
+        <w:t>=</w:t>
+      </w:r>
+      <w:r>
+        <w:rPr>
+          <w:rFonts w:ascii="Consolas" w:hAnsi="Consolas" w:cs="Consolas"/>
+          <w:color w:val="000000"/>
+          <w:sz w:val="19"/>
+          <w:szCs w:val="19"/>
+        </w:rPr>
+        <w:t>"</w:t>
+      </w:r>
+      <w:r>
+        <w:rPr>
+          <w:rFonts w:ascii="Consolas" w:hAnsi="Consolas" w:cs="Consolas"/>
+          <w:color w:val="0000FF"/>
+          <w:sz w:val="19"/>
+          <w:szCs w:val="19"/>
+        </w:rPr>
+        <w:t>Software:SoftwareModule,Hardware:HardwareModule,All Requests:RequestModule,Package Preview:PackagePreviewModule</w:t>
+      </w:r>
+      <w:r>
+        <w:rPr>
+          <w:rFonts w:ascii="Consolas" w:hAnsi="Consolas" w:cs="Consolas"/>
+          <w:color w:val="000000"/>
+          <w:sz w:val="19"/>
+          <w:szCs w:val="19"/>
+        </w:rPr>
+        <w:t>"</w:t>
+      </w:r>
+      <w:r>
+        <w:rPr>
+          <w:rFonts w:ascii="Consolas" w:hAnsi="Consolas" w:cs="Consolas"/>
+          <w:color w:val="0000FF"/>
+          <w:sz w:val="19"/>
+          <w:szCs w:val="19"/>
+        </w:rPr>
+        <w:t>/&gt;</w:t>
+      </w:r>
+    </w:p>
+    <w:p>
+      <w:pPr>
+        <w:spacing w:after="0" w:line="270" w:lineRule="atLeast"/>
+        <w:rPr>
+          <w:rFonts w:ascii="Consolas" w:hAnsi="Consolas" w:cs="Consolas"/>
+          <w:color w:val="0000FF"/>
+          <w:sz w:val="19"/>
+          <w:szCs w:val="19"/>
+        </w:rPr>
+      </w:pPr>
+    </w:p>
+    <w:p>
+      <w:pPr>
+        <w:autoSpaceDE w:val="0"/>
+        <w:autoSpaceDN w:val="0"/>
+        <w:adjustRightInd w:val="0"/>
+        <w:spacing w:after="0" w:line="240" w:lineRule="auto"/>
+        <w:rPr>
+          <w:rFonts w:ascii="Segoe UI" w:eastAsia="Times New Roman" w:hAnsi="Segoe UI" w:cs="Segoe UI"/>
+          <w:b/>
+          <w:bCs/>
+          <w:color w:val="2A2A2A"/>
+          <w:sz w:val="20"/>
+          <w:szCs w:val="20"/>
+        </w:rPr>
+      </w:pPr>
+      <w:r>
+        <w:rPr>
+          <w:rFonts w:ascii="Segoe UI" w:eastAsia="Times New Roman" w:hAnsi="Segoe UI" w:cs="Segoe UI"/>
+          <w:b/>
+          <w:bCs/>
+          <w:color w:val="2A2A2A"/>
+          <w:sz w:val="20"/>
+          <w:szCs w:val="20"/>
+        </w:rPr>
+        <w:t>6. Do below Step</w:t>
+      </w:r>
+    </w:p>
+    <w:p>
+      <w:pPr>
+        <w:spacing w:after="0" w:line="270" w:lineRule="atLeast"/>
+        <w:rPr>
+          <w:rFonts w:ascii="Consolas" w:hAnsi="Consolas" w:cs="Consolas"/>
+          <w:color w:val="000000"/>
+          <w:sz w:val="19"/>
+          <w:szCs w:val="19"/>
+        </w:rPr>
+      </w:pPr>
+    </w:p>
+    <w:p>
+      <w:pPr>
+        <w:spacing w:after="0" w:line="270" w:lineRule="atLeast"/>
+        <w:rPr>
+          <w:rFonts w:ascii="Segoe UI" w:eastAsia="Times New Roman" w:hAnsi="Segoe UI" w:cs="Segoe UI"/>
+          <w:b/>
+          <w:bCs/>
+          <w:color w:val="2A2A2A"/>
+          <w:sz w:val="20"/>
+          <w:szCs w:val="20"/>
+        </w:rPr>
+      </w:pPr>
+    </w:p>
+    <w:p>
+      <w:pPr>
+        <w:spacing w:after="0" w:line="270" w:lineRule="atLeast"/>
+        <w:rPr>
+          <w:rFonts w:ascii="Segoe UI" w:eastAsia="Times New Roman" w:hAnsi="Segoe UI" w:cs="Segoe UI"/>
+          <w:b/>
+          <w:bCs/>
+          <w:color w:val="2A2A2A"/>
+          <w:sz w:val="20"/>
+          <w:szCs w:val="20"/>
+        </w:rPr>
+      </w:pPr>
+    </w:p>
+    <w:p>
+      <w:pPr>
+        <w:spacing w:after="0" w:line="270" w:lineRule="atLeast"/>
+        <w:rPr>
+          <w:rFonts w:ascii="Segoe UI" w:eastAsia="Times New Roman" w:hAnsi="Segoe UI" w:cs="Segoe UI"/>
+          <w:b/>
+          <w:bCs/>
+          <w:color w:val="2A2A2A"/>
+          <w:sz w:val="20"/>
+          <w:szCs w:val="20"/>
+        </w:rPr>
+      </w:pPr>
+    </w:p>
+    <w:p>
+      <w:pPr>
+        <w:spacing w:after="0" w:line="270" w:lineRule="atLeast"/>
+        <w:rPr>
+          <w:rFonts w:ascii="Segoe UI" w:eastAsia="Times New Roman" w:hAnsi="Segoe UI" w:cs="Segoe UI"/>
+          <w:b/>
+          <w:bCs/>
+          <w:color w:val="2A2A2A"/>
+          <w:sz w:val="20"/>
+          <w:szCs w:val="20"/>
+        </w:rPr>
+      </w:pPr>
+    </w:p>
     <w:p>
       <w:pPr>
         <w:spacing w:after="0" w:line="270" w:lineRule="atLeast"/>
@@ -45,10 +2540,34 @@
           <w:sz w:val="20"/>
           <w:szCs w:val="20"/>
         </w:rPr>
-        <w:t>Open</w:t>
+        <w:t>Publish your project</w:t>
       </w:r>
       <w:bookmarkStart w:id="0" w:name="_GoBack"/>
       <w:bookmarkEnd w:id="0"/>
+    </w:p>
+    <w:p>
+      <w:pPr>
+        <w:numPr>
+          <w:ilvl w:val="0"/>
+          <w:numId w:val="1"/>
+        </w:numPr>
+        <w:spacing w:before="100" w:beforeAutospacing="1" w:after="100" w:afterAutospacing="1" w:line="240" w:lineRule="auto"/>
+        <w:rPr>
+          <w:rFonts w:ascii="Segoe UI" w:eastAsia="Times New Roman" w:hAnsi="Segoe UI" w:cs="Segoe UI"/>
+          <w:color w:val="000000"/>
+          <w:sz w:val="20"/>
+          <w:szCs w:val="20"/>
+        </w:rPr>
+      </w:pPr>
+      <w:r>
+        <w:rPr>
+          <w:rFonts w:ascii="Segoe UI" w:eastAsia="Times New Roman" w:hAnsi="Segoe UI" w:cs="Segoe UI"/>
+          <w:color w:val="000000"/>
+          <w:sz w:val="20"/>
+          <w:szCs w:val="20"/>
+        </w:rPr>
+        <w:t>Open</w:t>
+      </w:r>
       <w:r>
         <w:rPr>
           <w:rFonts w:ascii="Segoe UI" w:eastAsia="Times New Roman" w:hAnsi="Segoe UI" w:cs="Segoe UI"/>
@@ -143,7 +2662,7 @@
                           </pic:cNvPicPr>
                         </pic:nvPicPr>
                         <pic:blipFill>
-                          <a:blip r:embed="rId6">
+                          <a:blip r:embed="rId7">
                             <a:extLst>
                               <a:ext uri="{28A0092B-C50C-407E-A947-70E740481C1C}">
                                 <a14:useLocalDpi xmlns:a14="http://schemas.microsoft.com/office/drawing/2010/main" val="0"/>
@@ -293,47 +2812,7 @@
           <w:sz w:val="20"/>
           <w:szCs w:val="20"/>
         </w:rPr>
-        <w:t xml:space="preserve">, and then navigate to the publish folder location where you published the </w:t>
-      </w:r>
-      <w:proofErr w:type="spellStart"/>
-      <w:r>
-        <w:rPr>
-          <w:rFonts w:ascii="Segoe UI" w:eastAsia="Times New Roman" w:hAnsi="Segoe UI" w:cs="Segoe UI"/>
-          <w:color w:val="000000"/>
-          <w:sz w:val="20"/>
-          <w:szCs w:val="20"/>
-        </w:rPr>
-        <w:t>QuickStart</w:t>
-      </w:r>
-      <w:proofErr w:type="spellEnd"/>
-      <w:r>
-        <w:rPr>
-          <w:rFonts w:ascii="Segoe UI" w:eastAsia="Times New Roman" w:hAnsi="Segoe UI" w:cs="Segoe UI"/>
-          <w:color w:val="000000"/>
-          <w:sz w:val="20"/>
-          <w:szCs w:val="20"/>
-        </w:rPr>
-        <w:t xml:space="preserve"> in the previous task. In that folder, select the deployment manifest file </w:t>
-      </w:r>
-      <w:proofErr w:type="spellStart"/>
-      <w:r>
-        <w:rPr>
-          <w:rFonts w:ascii="Segoe UI" w:eastAsia="Times New Roman" w:hAnsi="Segoe UI" w:cs="Segoe UI"/>
-          <w:color w:val="000000"/>
-          <w:sz w:val="20"/>
-          <w:szCs w:val="20"/>
-        </w:rPr>
-        <w:t>ModularityWithUnity.Desktop.application</w:t>
-      </w:r>
-      <w:proofErr w:type="spellEnd"/>
-      <w:r>
-        <w:rPr>
-          <w:rFonts w:ascii="Segoe UI" w:eastAsia="Times New Roman" w:hAnsi="Segoe UI" w:cs="Segoe UI"/>
-          <w:color w:val="000000"/>
-          <w:sz w:val="20"/>
-          <w:szCs w:val="20"/>
-        </w:rPr>
-        <w:t>, and then click </w:t>
+        <w:t>, and then navigate to the publish folder location where you published the QuickStart in the previous task. In that folder, select the deployment manifest file ModularityWithUnity.Desktop.application, and then click </w:t>
       </w:r>
       <w:r>
         <w:rPr>
@@ -375,6 +2854,7 @@
           <w:sz w:val="20"/>
           <w:szCs w:val="20"/>
         </w:rPr>
+        <w:lastRenderedPageBreak/>
         <w:drawing>
           <wp:inline distT="0" distB="0" distL="0" distR="0">
             <wp:extent cx="6193790" cy="3307715"/>
@@ -393,7 +2873,7 @@
                     </pic:cNvPicPr>
                   </pic:nvPicPr>
                   <pic:blipFill>
-                    <a:blip r:embed="rId7">
+                    <a:blip r:embed="rId8">
                       <a:extLst>
                         <a:ext uri="{28A0092B-C50C-407E-A947-70E740481C1C}">
                           <a14:useLocalDpi xmlns:a14="http://schemas.microsoft.com/office/drawing/2010/main" val="0"/>
@@ -467,27 +2947,7 @@
           <w:sz w:val="20"/>
           <w:szCs w:val="20"/>
         </w:rPr>
-        <w:t xml:space="preserve">The deployment and linked application manifest files will be opened by the utility and will be presented in the unified view of the utility, as shown in the following illustration. You can see that the shell executable file and all referenced assemblies that are not part of the framework are automatically included. Note that Modules A and C are included because they were referenced for static loading by the </w:t>
-      </w:r>
-      <w:proofErr w:type="spellStart"/>
-      <w:r>
-        <w:rPr>
-          <w:rFonts w:ascii="Segoe UI" w:eastAsia="Times New Roman" w:hAnsi="Segoe UI" w:cs="Segoe UI"/>
-          <w:color w:val="000000"/>
-          <w:sz w:val="20"/>
-          <w:szCs w:val="20"/>
-        </w:rPr>
-        <w:t>QuickStart</w:t>
-      </w:r>
-      <w:proofErr w:type="spellEnd"/>
-      <w:r>
-        <w:rPr>
-          <w:rFonts w:ascii="Segoe UI" w:eastAsia="Times New Roman" w:hAnsi="Segoe UI" w:cs="Segoe UI"/>
-          <w:color w:val="000000"/>
-          <w:sz w:val="20"/>
-          <w:szCs w:val="20"/>
-        </w:rPr>
-        <w:t>, but you will need to add the additional modules using the utility.</w:t>
+        <w:t>The deployment and linked application manifest files will be opened by the utility and will be presented in the unified view of the utility, as shown in the following illustration. You can see that the shell executable file and all referenced assemblies that are not part of the framework are automatically included. Note that Modules A and C are included because they were referenced for static loading by the QuickStart, but you will need to add the additional modules using the utility.</w:t>
       </w:r>
     </w:p>
     <w:p>
@@ -528,7 +2988,7 @@
                     </pic:cNvPicPr>
                   </pic:nvPicPr>
                   <pic:blipFill>
-                    <a:blip r:embed="rId8">
+                    <a:blip r:embed="rId9">
                       <a:extLst>
                         <a:ext uri="{28A0092B-C50C-407E-A947-70E740481C1C}">
                           <a14:useLocalDpi xmlns:a14="http://schemas.microsoft.com/office/drawing/2010/main" val="0"/>
@@ -578,19 +3038,8 @@
           <w:sz w:val="20"/>
           <w:szCs w:val="20"/>
         </w:rPr>
-        <w:t xml:space="preserve">Manifest Manager </w:t>
-      </w:r>
-      <w:proofErr w:type="gramStart"/>
-      <w:r>
-        <w:rPr>
-          <w:rFonts w:ascii="Segoe UI" w:eastAsia="Times New Roman" w:hAnsi="Segoe UI" w:cs="Segoe UI"/>
-          <w:color w:val="000000"/>
-          <w:sz w:val="20"/>
-          <w:szCs w:val="20"/>
-        </w:rPr>
-        <w:t>utility</w:t>
-      </w:r>
-      <w:proofErr w:type="gramEnd"/>
+        <w:t>Manifest Manager utility</w:t>
+      </w:r>
     </w:p>
     <w:p>
       <w:pPr>
@@ -794,100 +3243,16 @@
           <w:sz w:val="20"/>
           <w:szCs w:val="20"/>
         </w:rPr>
-        <w:t xml:space="preserve">Browse </w:t>
-      </w:r>
-      <w:proofErr w:type="gramStart"/>
-      <w:r>
-        <w:rPr>
-          <w:rFonts w:ascii="Segoe UI" w:eastAsia="Times New Roman" w:hAnsi="Segoe UI" w:cs="Segoe UI"/>
-          <w:b/>
-          <w:bCs/>
-          <w:color w:val="000000"/>
-          <w:sz w:val="20"/>
-          <w:szCs w:val="20"/>
-        </w:rPr>
-        <w:t>For</w:t>
-      </w:r>
-      <w:proofErr w:type="gramEnd"/>
-      <w:r>
-        <w:rPr>
-          <w:rFonts w:ascii="Segoe UI" w:eastAsia="Times New Roman" w:hAnsi="Segoe UI" w:cs="Segoe UI"/>
-          <w:b/>
-          <w:bCs/>
-          <w:color w:val="000000"/>
-          <w:sz w:val="20"/>
-          <w:szCs w:val="20"/>
-        </w:rPr>
-        <w:t xml:space="preserve"> Folder</w:t>
-      </w:r>
-      <w:r>
-        <w:rPr>
-          <w:rFonts w:ascii="Segoe UI" w:eastAsia="Times New Roman" w:hAnsi="Segoe UI" w:cs="Segoe UI"/>
-          <w:color w:val="000000"/>
-          <w:sz w:val="20"/>
-          <w:szCs w:val="20"/>
-        </w:rPr>
-        <w:t xml:space="preserve"> dialog box appears. In this dialog box, you can specify the destination folder to copy the module file to the publish folder. Modules B and D are loaded in the </w:t>
-      </w:r>
-      <w:proofErr w:type="spellStart"/>
-      <w:r>
-        <w:rPr>
-          <w:rFonts w:ascii="Segoe UI" w:eastAsia="Times New Roman" w:hAnsi="Segoe UI" w:cs="Segoe UI"/>
-          <w:color w:val="000000"/>
-          <w:sz w:val="20"/>
-          <w:szCs w:val="20"/>
-        </w:rPr>
-        <w:t>QuickStart</w:t>
-      </w:r>
-      <w:proofErr w:type="spellEnd"/>
-      <w:r>
-        <w:rPr>
-          <w:rFonts w:ascii="Segoe UI" w:eastAsia="Times New Roman" w:hAnsi="Segoe UI" w:cs="Segoe UI"/>
-          <w:color w:val="000000"/>
-          <w:sz w:val="20"/>
-          <w:szCs w:val="20"/>
-        </w:rPr>
-        <w:t xml:space="preserve"> through directory scan, and the </w:t>
-      </w:r>
-      <w:proofErr w:type="spellStart"/>
-      <w:r>
-        <w:rPr>
-          <w:rFonts w:ascii="Segoe UI" w:eastAsia="Times New Roman" w:hAnsi="Segoe UI" w:cs="Segoe UI"/>
-          <w:color w:val="000000"/>
-          <w:sz w:val="20"/>
-          <w:szCs w:val="20"/>
-        </w:rPr>
-        <w:t>bootstrapper</w:t>
-      </w:r>
-      <w:proofErr w:type="spellEnd"/>
-      <w:r>
-        <w:rPr>
-          <w:rFonts w:ascii="Segoe UI" w:eastAsia="Times New Roman" w:hAnsi="Segoe UI" w:cs="Segoe UI"/>
-          <w:color w:val="000000"/>
-          <w:sz w:val="20"/>
-          <w:szCs w:val="20"/>
-        </w:rPr>
-        <w:t xml:space="preserve"> sets the folder it scans to a relative path of .\</w:t>
-      </w:r>
-      <w:proofErr w:type="spellStart"/>
-      <w:r>
-        <w:rPr>
-          <w:rFonts w:ascii="Segoe UI" w:eastAsia="Times New Roman" w:hAnsi="Segoe UI" w:cs="Segoe UI"/>
-          <w:color w:val="000000"/>
-          <w:sz w:val="20"/>
-          <w:szCs w:val="20"/>
-        </w:rPr>
-        <w:t>DirectoryModules</w:t>
-      </w:r>
-      <w:proofErr w:type="spellEnd"/>
-      <w:r>
-        <w:rPr>
-          <w:rFonts w:ascii="Segoe UI" w:eastAsia="Times New Roman" w:hAnsi="Segoe UI" w:cs="Segoe UI"/>
-          <w:color w:val="000000"/>
-          <w:sz w:val="20"/>
-          <w:szCs w:val="20"/>
-        </w:rPr>
-        <w:t xml:space="preserve"> from the executable file. This means the files need to be in that same relative path in the published application.</w:t>
+        <w:t>Browse For Folder</w:t>
+      </w:r>
+      <w:r>
+        <w:rPr>
+          <w:rFonts w:ascii="Segoe UI" w:eastAsia="Times New Roman" w:hAnsi="Segoe UI" w:cs="Segoe UI"/>
+          <w:color w:val="000000"/>
+          <w:sz w:val="20"/>
+          <w:szCs w:val="20"/>
+        </w:rPr>
+        <w:t> dialog box appears. In this dialog box, you can specify the destination folder to copy the module file to the publish folder. Modules B and D are loaded in the QuickStart through directory scan, and the bootstrapper sets the folder it scans to a relative path of .\DirectoryModules from the executable file. This means the files need to be in that same relative path in the published application.</w:t>
       </w:r>
     </w:p>
     <w:p>
@@ -955,27 +3320,7 @@
           <w:sz w:val="20"/>
           <w:szCs w:val="20"/>
         </w:rPr>
-        <w:t xml:space="preserve">Name the new folder </w:t>
-      </w:r>
-      <w:proofErr w:type="spellStart"/>
-      <w:r>
-        <w:rPr>
-          <w:rFonts w:ascii="Segoe UI" w:eastAsia="Times New Roman" w:hAnsi="Segoe UI" w:cs="Segoe UI"/>
-          <w:color w:val="000000"/>
-          <w:sz w:val="20"/>
-          <w:szCs w:val="20"/>
-        </w:rPr>
-        <w:t>DirectoryModules</w:t>
-      </w:r>
-      <w:proofErr w:type="spellEnd"/>
-      <w:r>
-        <w:rPr>
-          <w:rFonts w:ascii="Segoe UI" w:eastAsia="Times New Roman" w:hAnsi="Segoe UI" w:cs="Segoe UI"/>
-          <w:color w:val="000000"/>
-          <w:sz w:val="20"/>
-          <w:szCs w:val="20"/>
-        </w:rPr>
-        <w:t>.</w:t>
+        <w:t>Name the new folder DirectoryModules.</w:t>
       </w:r>
     </w:p>
     <w:p>
@@ -1019,27 +3364,7 @@
           <w:sz w:val="20"/>
           <w:szCs w:val="20"/>
         </w:rPr>
-        <w:t xml:space="preserve">. This copies the Module B DLL into the </w:t>
-      </w:r>
-      <w:proofErr w:type="spellStart"/>
-      <w:r>
-        <w:rPr>
-          <w:rFonts w:ascii="Segoe UI" w:eastAsia="Times New Roman" w:hAnsi="Segoe UI" w:cs="Segoe UI"/>
-          <w:color w:val="000000"/>
-          <w:sz w:val="20"/>
-          <w:szCs w:val="20"/>
-        </w:rPr>
-        <w:t>DirectoryModules</w:t>
-      </w:r>
-      <w:proofErr w:type="spellEnd"/>
-      <w:r>
-        <w:rPr>
-          <w:rFonts w:ascii="Segoe UI" w:eastAsia="Times New Roman" w:hAnsi="Segoe UI" w:cs="Segoe UI"/>
-          <w:color w:val="000000"/>
-          <w:sz w:val="20"/>
-          <w:szCs w:val="20"/>
-        </w:rPr>
-        <w:t xml:space="preserve"> subfolder of the application files, as shown in the following illustration.</w:t>
+        <w:t>. This copies the Module B DLL into the DirectoryModules subfolder of the application files, as shown in the following illustration.</w:t>
       </w:r>
     </w:p>
     <w:p>
@@ -1080,7 +3405,7 @@
                     </pic:cNvPicPr>
                   </pic:nvPicPr>
                   <pic:blipFill>
-                    <a:blip r:embed="rId9">
+                    <a:blip r:embed="rId10">
                       <a:extLst>
                         <a:ext uri="{28A0092B-C50C-407E-A947-70E740481C1C}">
                           <a14:useLocalDpi xmlns:a14="http://schemas.microsoft.com/office/drawing/2010/main" val="0"/>
@@ -1130,47 +3455,7 @@
           <w:sz w:val="20"/>
           <w:szCs w:val="20"/>
         </w:rPr>
-        <w:t xml:space="preserve">Browse </w:t>
-      </w:r>
-      <w:proofErr w:type="gramStart"/>
-      <w:r>
-        <w:rPr>
-          <w:rFonts w:ascii="Segoe UI" w:eastAsia="Times New Roman" w:hAnsi="Segoe UI" w:cs="Segoe UI"/>
-          <w:color w:val="000000"/>
-          <w:sz w:val="20"/>
-          <w:szCs w:val="20"/>
-        </w:rPr>
-        <w:t>For</w:t>
-      </w:r>
-      <w:proofErr w:type="gramEnd"/>
-      <w:r>
-        <w:rPr>
-          <w:rFonts w:ascii="Segoe UI" w:eastAsia="Times New Roman" w:hAnsi="Segoe UI" w:cs="Segoe UI"/>
-          <w:color w:val="000000"/>
-          <w:sz w:val="20"/>
-          <w:szCs w:val="20"/>
-        </w:rPr>
-        <w:t xml:space="preserve"> Folder dialog box with </w:t>
-      </w:r>
-      <w:proofErr w:type="spellStart"/>
-      <w:r>
-        <w:rPr>
-          <w:rFonts w:ascii="Segoe UI" w:eastAsia="Times New Roman" w:hAnsi="Segoe UI" w:cs="Segoe UI"/>
-          <w:color w:val="000000"/>
-          <w:sz w:val="20"/>
-          <w:szCs w:val="20"/>
-        </w:rPr>
-        <w:t>DirectoryModules</w:t>
-      </w:r>
-      <w:proofErr w:type="spellEnd"/>
-      <w:r>
-        <w:rPr>
-          <w:rFonts w:ascii="Segoe UI" w:eastAsia="Times New Roman" w:hAnsi="Segoe UI" w:cs="Segoe UI"/>
-          <w:color w:val="000000"/>
-          <w:sz w:val="20"/>
-          <w:szCs w:val="20"/>
-        </w:rPr>
-        <w:t xml:space="preserve"> subfolder selected</w:t>
+        <w:t>Browse For Folder dialog box with DirectoryModules subfolder selected</w:t>
       </w:r>
     </w:p>
     <w:p>
@@ -1194,27 +3479,7 @@
           <w:sz w:val="20"/>
           <w:szCs w:val="20"/>
         </w:rPr>
-        <w:t xml:space="preserve">Repeat the preceding steps to add Module D to the manifest and place it in the </w:t>
-      </w:r>
-      <w:proofErr w:type="spellStart"/>
-      <w:r>
-        <w:rPr>
-          <w:rFonts w:ascii="Segoe UI" w:eastAsia="Times New Roman" w:hAnsi="Segoe UI" w:cs="Segoe UI"/>
-          <w:color w:val="000000"/>
-          <w:sz w:val="20"/>
-          <w:szCs w:val="20"/>
-        </w:rPr>
-        <w:t>DirectoryModules</w:t>
-      </w:r>
-      <w:proofErr w:type="spellEnd"/>
-      <w:r>
-        <w:rPr>
-          <w:rFonts w:ascii="Segoe UI" w:eastAsia="Times New Roman" w:hAnsi="Segoe UI" w:cs="Segoe UI"/>
-          <w:color w:val="000000"/>
-          <w:sz w:val="20"/>
-          <w:szCs w:val="20"/>
-        </w:rPr>
-        <w:t xml:space="preserve"> subfolder.</w:t>
+        <w:t>Repeat the preceding steps to add Module D to the manifest and place it in the DirectoryModules subfolder.</w:t>
       </w:r>
     </w:p>
     <w:p>
@@ -1303,7 +3568,7 @@
                     </pic:cNvPicPr>
                   </pic:nvPicPr>
                   <pic:blipFill>
-                    <a:blip r:embed="rId10">
+                    <a:blip r:embed="rId11">
                       <a:extLst>
                         <a:ext uri="{28A0092B-C50C-407E-A947-70E740481C1C}">
                           <a14:useLocalDpi xmlns:a14="http://schemas.microsoft.com/office/drawing/2010/main" val="0"/>
@@ -1353,27 +3618,7 @@
           <w:sz w:val="20"/>
           <w:szCs w:val="20"/>
         </w:rPr>
-        <w:t xml:space="preserve">Manifest Manager </w:t>
-      </w:r>
-      <w:proofErr w:type="gramStart"/>
-      <w:r>
-        <w:rPr>
-          <w:rFonts w:ascii="Segoe UI" w:eastAsia="Times New Roman" w:hAnsi="Segoe UI" w:cs="Segoe UI"/>
-          <w:color w:val="000000"/>
-          <w:sz w:val="20"/>
-          <w:szCs w:val="20"/>
-        </w:rPr>
-        <w:t>utility</w:t>
-      </w:r>
-      <w:proofErr w:type="gramEnd"/>
-      <w:r>
-        <w:rPr>
-          <w:rFonts w:ascii="Segoe UI" w:eastAsia="Times New Roman" w:hAnsi="Segoe UI" w:cs="Segoe UI"/>
-          <w:color w:val="000000"/>
-          <w:sz w:val="20"/>
-          <w:szCs w:val="20"/>
-        </w:rPr>
-        <w:t xml:space="preserve"> with Modules B, D, E, and F added</w:t>
+        <w:t>Manifest Manager utility with Modules B, D, E, and F added</w:t>
       </w:r>
     </w:p>
     <w:p>
@@ -1499,7 +3744,7 @@
                     </pic:cNvPicPr>
                   </pic:nvPicPr>
                   <pic:blipFill>
-                    <a:blip r:embed="rId11">
+                    <a:blip r:embed="rId12">
                       <a:extLst>
                         <a:ext uri="{28A0092B-C50C-407E-A947-70E740481C1C}">
                           <a14:useLocalDpi xmlns:a14="http://schemas.microsoft.com/office/drawing/2010/main" val="0"/>
@@ -1594,27 +3839,7 @@
           <w:sz w:val="20"/>
           <w:szCs w:val="20"/>
         </w:rPr>
-        <w:t xml:space="preserve"> button, and then locate and select the </w:t>
-      </w:r>
-      <w:proofErr w:type="spellStart"/>
-      <w:r>
-        <w:rPr>
-          <w:rFonts w:ascii="Segoe UI" w:eastAsia="Times New Roman" w:hAnsi="Segoe UI" w:cs="Segoe UI"/>
-          <w:color w:val="000000"/>
-          <w:sz w:val="20"/>
-          <w:szCs w:val="20"/>
-        </w:rPr>
-        <w:t>ModularityWithUnity.Desktop_TemporaryKey.pfx</w:t>
-      </w:r>
-      <w:proofErr w:type="spellEnd"/>
-      <w:r>
-        <w:rPr>
-          <w:rFonts w:ascii="Segoe UI" w:eastAsia="Times New Roman" w:hAnsi="Segoe UI" w:cs="Segoe UI"/>
-          <w:color w:val="000000"/>
-          <w:sz w:val="20"/>
-          <w:szCs w:val="20"/>
-        </w:rPr>
-        <w:t xml:space="preserve"> file that was generated when you added the test certificate to the project in the first task of this lab.</w:t>
+        <w:t> button, and then locate and select the ModularityWithUnity.Desktop_TemporaryKey.pfx file that was generated when you added the test certificate to the project in the first task of this lab.</w:t>
       </w:r>
     </w:p>
     <w:p>
@@ -1921,6 +4146,92 @@
     </w:lvl>
   </w:abstractNum>
   <w:abstractNum w:abstractNumId="2">
+    <w:nsid w:val="78DD07C2"/>
+    <w:multiLevelType w:val="hybridMultilevel"/>
+    <w:tmpl w:val="04E054CE"/>
+    <w:lvl w:ilvl="0" w:tplc="0409000F">
+      <w:start w:val="1"/>
+      <w:numFmt w:val="decimal"/>
+      <w:lvlText w:val="%1."/>
+      <w:lvlJc w:val="left"/>
+      <w:pPr>
+        <w:ind w:left="720" w:hanging="360"/>
+      </w:pPr>
+    </w:lvl>
+    <w:lvl w:ilvl="1" w:tplc="04090019" w:tentative="1">
+      <w:start w:val="1"/>
+      <w:numFmt w:val="lowerLetter"/>
+      <w:lvlText w:val="%2."/>
+      <w:lvlJc w:val="left"/>
+      <w:pPr>
+        <w:ind w:left="1440" w:hanging="360"/>
+      </w:pPr>
+    </w:lvl>
+    <w:lvl w:ilvl="2" w:tplc="0409001B" w:tentative="1">
+      <w:start w:val="1"/>
+      <w:numFmt w:val="lowerRoman"/>
+      <w:lvlText w:val="%3."/>
+      <w:lvlJc w:val="right"/>
+      <w:pPr>
+        <w:ind w:left="2160" w:hanging="180"/>
+      </w:pPr>
+    </w:lvl>
+    <w:lvl w:ilvl="3" w:tplc="0409000F" w:tentative="1">
+      <w:start w:val="1"/>
+      <w:numFmt w:val="decimal"/>
+      <w:lvlText w:val="%4."/>
+      <w:lvlJc w:val="left"/>
+      <w:pPr>
+        <w:ind w:left="2880" w:hanging="360"/>
+      </w:pPr>
+    </w:lvl>
+    <w:lvl w:ilvl="4" w:tplc="04090019" w:tentative="1">
+      <w:start w:val="1"/>
+      <w:numFmt w:val="lowerLetter"/>
+      <w:lvlText w:val="%5."/>
+      <w:lvlJc w:val="left"/>
+      <w:pPr>
+        <w:ind w:left="3600" w:hanging="360"/>
+      </w:pPr>
+    </w:lvl>
+    <w:lvl w:ilvl="5" w:tplc="0409001B" w:tentative="1">
+      <w:start w:val="1"/>
+      <w:numFmt w:val="lowerRoman"/>
+      <w:lvlText w:val="%6."/>
+      <w:lvlJc w:val="right"/>
+      <w:pPr>
+        <w:ind w:left="4320" w:hanging="180"/>
+      </w:pPr>
+    </w:lvl>
+    <w:lvl w:ilvl="6" w:tplc="0409000F" w:tentative="1">
+      <w:start w:val="1"/>
+      <w:numFmt w:val="decimal"/>
+      <w:lvlText w:val="%7."/>
+      <w:lvlJc w:val="left"/>
+      <w:pPr>
+        <w:ind w:left="5040" w:hanging="360"/>
+      </w:pPr>
+    </w:lvl>
+    <w:lvl w:ilvl="7" w:tplc="04090019" w:tentative="1">
+      <w:start w:val="1"/>
+      <w:numFmt w:val="lowerLetter"/>
+      <w:lvlText w:val="%8."/>
+      <w:lvlJc w:val="left"/>
+      <w:pPr>
+        <w:ind w:left="5760" w:hanging="360"/>
+      </w:pPr>
+    </w:lvl>
+    <w:lvl w:ilvl="8" w:tplc="0409001B" w:tentative="1">
+      <w:start w:val="1"/>
+      <w:numFmt w:val="lowerRoman"/>
+      <w:lvlText w:val="%9."/>
+      <w:lvlJc w:val="right"/>
+      <w:pPr>
+        <w:ind w:left="6480" w:hanging="180"/>
+      </w:pPr>
+    </w:lvl>
+  </w:abstractNum>
+  <w:abstractNum w:abstractNumId="3">
     <w:nsid w:val="7B88723D"/>
     <w:multiLevelType w:val="multilevel"/>
     <w:tmpl w:val="A1F60682"/>
@@ -2030,6 +4341,92 @@
           <w:tab w:val="num" w:pos="6480"/>
         </w:tabs>
         <w:ind w:left="6480" w:hanging="360"/>
+      </w:pPr>
+    </w:lvl>
+  </w:abstractNum>
+  <w:abstractNum w:abstractNumId="4">
+    <w:nsid w:val="7DD105BB"/>
+    <w:multiLevelType w:val="hybridMultilevel"/>
+    <w:tmpl w:val="04E054CE"/>
+    <w:lvl w:ilvl="0" w:tplc="0409000F">
+      <w:start w:val="1"/>
+      <w:numFmt w:val="decimal"/>
+      <w:lvlText w:val="%1."/>
+      <w:lvlJc w:val="left"/>
+      <w:pPr>
+        <w:ind w:left="720" w:hanging="360"/>
+      </w:pPr>
+    </w:lvl>
+    <w:lvl w:ilvl="1" w:tplc="04090019" w:tentative="1">
+      <w:start w:val="1"/>
+      <w:numFmt w:val="lowerLetter"/>
+      <w:lvlText w:val="%2."/>
+      <w:lvlJc w:val="left"/>
+      <w:pPr>
+        <w:ind w:left="1440" w:hanging="360"/>
+      </w:pPr>
+    </w:lvl>
+    <w:lvl w:ilvl="2" w:tplc="0409001B" w:tentative="1">
+      <w:start w:val="1"/>
+      <w:numFmt w:val="lowerRoman"/>
+      <w:lvlText w:val="%3."/>
+      <w:lvlJc w:val="right"/>
+      <w:pPr>
+        <w:ind w:left="2160" w:hanging="180"/>
+      </w:pPr>
+    </w:lvl>
+    <w:lvl w:ilvl="3" w:tplc="0409000F" w:tentative="1">
+      <w:start w:val="1"/>
+      <w:numFmt w:val="decimal"/>
+      <w:lvlText w:val="%4."/>
+      <w:lvlJc w:val="left"/>
+      <w:pPr>
+        <w:ind w:left="2880" w:hanging="360"/>
+      </w:pPr>
+    </w:lvl>
+    <w:lvl w:ilvl="4" w:tplc="04090019" w:tentative="1">
+      <w:start w:val="1"/>
+      <w:numFmt w:val="lowerLetter"/>
+      <w:lvlText w:val="%5."/>
+      <w:lvlJc w:val="left"/>
+      <w:pPr>
+        <w:ind w:left="3600" w:hanging="360"/>
+      </w:pPr>
+    </w:lvl>
+    <w:lvl w:ilvl="5" w:tplc="0409001B" w:tentative="1">
+      <w:start w:val="1"/>
+      <w:numFmt w:val="lowerRoman"/>
+      <w:lvlText w:val="%6."/>
+      <w:lvlJc w:val="right"/>
+      <w:pPr>
+        <w:ind w:left="4320" w:hanging="180"/>
+      </w:pPr>
+    </w:lvl>
+    <w:lvl w:ilvl="6" w:tplc="0409000F" w:tentative="1">
+      <w:start w:val="1"/>
+      <w:numFmt w:val="decimal"/>
+      <w:lvlText w:val="%7."/>
+      <w:lvlJc w:val="left"/>
+      <w:pPr>
+        <w:ind w:left="5040" w:hanging="360"/>
+      </w:pPr>
+    </w:lvl>
+    <w:lvl w:ilvl="7" w:tplc="04090019" w:tentative="1">
+      <w:start w:val="1"/>
+      <w:numFmt w:val="lowerLetter"/>
+      <w:lvlText w:val="%8."/>
+      <w:lvlJc w:val="left"/>
+      <w:pPr>
+        <w:ind w:left="5760" w:hanging="360"/>
+      </w:pPr>
+    </w:lvl>
+    <w:lvl w:ilvl="8" w:tplc="0409001B" w:tentative="1">
+      <w:start w:val="1"/>
+      <w:numFmt w:val="lowerRoman"/>
+      <w:lvlText w:val="%9."/>
+      <w:lvlJc w:val="right"/>
+      <w:pPr>
+        <w:ind w:left="6480" w:hanging="180"/>
       </w:pPr>
     </w:lvl>
   </w:abstractNum>
@@ -2040,6 +4437,12 @@
     <w:abstractNumId w:val="1"/>
   </w:num>
   <w:num w:numId="3">
+    <w:abstractNumId w:val="3"/>
+  </w:num>
+  <w:num w:numId="4">
+    <w:abstractNumId w:val="4"/>
+  </w:num>
+  <w:num w:numId="5">
     <w:abstractNumId w:val="2"/>
   </w:num>
 </w:numbering>
@@ -2301,6 +4704,17 @@
       <w:szCs w:val="16"/>
     </w:rPr>
   </w:style>
+  <w:style w:type="paragraph" w:styleId="ListParagraph">
+    <w:name w:val="List Paragraph"/>
+    <w:basedOn w:val="Normal"/>
+    <w:uiPriority w:val="34"/>
+    <w:qFormat/>
+    <w:rsid w:val="006521B8"/>
+    <w:pPr>
+      <w:ind w:left="720"/>
+      <w:contextualSpacing/>
+    </w:pPr>
+  </w:style>
 </w:styles>
 </file>
 
@@ -2559,6 +4973,17 @@
       <w:sz w:val="16"/>
       <w:szCs w:val="16"/>
     </w:rPr>
+  </w:style>
+  <w:style w:type="paragraph" w:styleId="ListParagraph">
+    <w:name w:val="List Paragraph"/>
+    <w:basedOn w:val="Normal"/>
+    <w:uiPriority w:val="34"/>
+    <w:qFormat/>
+    <w:rsid w:val="006521B8"/>
+    <w:pPr>
+      <w:ind w:left="720"/>
+      <w:contextualSpacing/>
+    </w:pPr>
   </w:style>
 </w:styles>
 </file>

</xml_diff>